<commit_message>
Rapport première et dernière version
</commit_message>
<xml_diff>
--- a/Rendu_final/Rapport.docx
+++ b/Rendu_final/Rapport.docx
@@ -123,19 +123,27 @@
           <w:b/>
           <w:lang w:val="en-GB"/>
         </w:rPr>
-        <w:t xml:space="preserve"> (and Cats)</w:t>
+        <w:t xml:space="preserve"> </w:t>
+      </w:r>
+      <w:r>
+        <w:rPr>
+          <w:b/>
+          <w:lang w:val="en-GB"/>
+        </w:rPr>
+        <w:br/>
+        <w:t>(with Cats extension)</w:t>
       </w:r>
     </w:p>
     <w:p>
       <w:pPr>
         <w:pStyle w:val="Sous-titre"/>
         <w:rPr>
-          <w:lang w:val="en-GB"/>
-        </w:rPr>
-      </w:pPr>
-      <w:r>
-        <w:rPr>
-          <w:lang w:val="en-GB"/>
+          <w:lang w:val="fr-CH"/>
+        </w:rPr>
+      </w:pPr>
+      <w:r>
+        <w:rPr>
+          <w:lang w:val="fr-CH"/>
         </w:rPr>
         <w:t>Projet de MCR</w:t>
       </w:r>
@@ -228,14 +236,755 @@
       </w:pPr>
       <w:r>
         <w:lastRenderedPageBreak/>
+        <w:t>Introduction au model commande</w:t>
+      </w:r>
+    </w:p>
+    <w:p>
+      <w:pPr>
+        <w:jc w:val="both"/>
+        <w:rPr>
+          <w:lang w:val="en-GB" w:eastAsia="en-GB"/>
+        </w:rPr>
+      </w:pPr>
+      <w:r>
+        <w:rPr>
+          <w:lang w:val="fr-CH" w:eastAsia="en-GB"/>
+        </w:rPr>
+        <w:t xml:space="preserve">Le modèle commande est un modèle de conception réutilisable visant à encapsuler la notion d'invocation d'une méthode sur un objet donné. Il permet ainsi de complètement séparer l'initiateur de cet appel du code de l'action lui-même. </w:t>
+      </w:r>
+      <w:r>
+        <w:rPr>
+          <w:lang w:val="en-GB" w:eastAsia="en-GB"/>
+        </w:rPr>
+        <w:t xml:space="preserve">De </w:t>
+      </w:r>
+      <w:proofErr w:type="spellStart"/>
+      <w:r>
+        <w:rPr>
+          <w:lang w:val="en-GB" w:eastAsia="en-GB"/>
+        </w:rPr>
+        <w:t>ce</w:t>
+      </w:r>
+      <w:proofErr w:type="spellEnd"/>
+      <w:r>
+        <w:rPr>
+          <w:lang w:val="en-GB" w:eastAsia="en-GB"/>
+        </w:rPr>
+        <w:t xml:space="preserve"> </w:t>
+      </w:r>
+      <w:proofErr w:type="spellStart"/>
+      <w:r>
+        <w:rPr>
+          <w:lang w:val="en-GB" w:eastAsia="en-GB"/>
+        </w:rPr>
+        <w:t>principe</w:t>
+      </w:r>
+      <w:proofErr w:type="spellEnd"/>
+      <w:r>
+        <w:rPr>
+          <w:lang w:val="en-GB" w:eastAsia="en-GB"/>
+        </w:rPr>
+        <w:t xml:space="preserve"> </w:t>
+      </w:r>
+      <w:proofErr w:type="spellStart"/>
+      <w:r>
+        <w:rPr>
+          <w:lang w:val="en-GB" w:eastAsia="en-GB"/>
+        </w:rPr>
+        <w:t>découle</w:t>
+      </w:r>
+      <w:proofErr w:type="spellEnd"/>
+      <w:r>
+        <w:rPr>
+          <w:lang w:val="en-GB" w:eastAsia="en-GB"/>
+        </w:rPr>
+        <w:t xml:space="preserve"> </w:t>
+      </w:r>
+      <w:proofErr w:type="spellStart"/>
+      <w:r>
+        <w:rPr>
+          <w:lang w:val="en-GB" w:eastAsia="en-GB"/>
+        </w:rPr>
+        <w:t>plusieurs</w:t>
+      </w:r>
+      <w:proofErr w:type="spellEnd"/>
+      <w:r>
+        <w:rPr>
+          <w:lang w:val="en-GB" w:eastAsia="en-GB"/>
+        </w:rPr>
+        <w:t xml:space="preserve"> aspects </w:t>
+      </w:r>
+      <w:proofErr w:type="spellStart"/>
+      <w:r>
+        <w:rPr>
+          <w:lang w:val="en-GB" w:eastAsia="en-GB"/>
+        </w:rPr>
+        <w:t>intéressants</w:t>
+      </w:r>
+      <w:proofErr w:type="spellEnd"/>
+      <w:r>
+        <w:rPr>
+          <w:lang w:val="en-GB" w:eastAsia="en-GB"/>
+        </w:rPr>
+        <w:t>:</w:t>
+      </w:r>
+    </w:p>
+    <w:p>
+      <w:pPr>
+        <w:pStyle w:val="Paragraphedeliste"/>
+        <w:numPr>
+          <w:ilvl w:val="0"/>
+          <w:numId w:val="21"/>
+        </w:numPr>
+        <w:rPr>
+          <w:lang w:val="fr-CH" w:eastAsia="en-GB"/>
+        </w:rPr>
+      </w:pPr>
+      <w:r>
+        <w:rPr>
+          <w:lang w:val="fr-CH" w:eastAsia="en-GB"/>
+        </w:rPr>
+        <w:t>Aspect d'invocation beaucoup plus générique au moyen d'interfaces</w:t>
+      </w:r>
+    </w:p>
+    <w:p>
+      <w:pPr>
+        <w:pStyle w:val="Paragraphedeliste"/>
+        <w:numPr>
+          <w:ilvl w:val="0"/>
+          <w:numId w:val="21"/>
+        </w:numPr>
+        <w:rPr>
+          <w:lang w:val="fr-CH" w:eastAsia="en-GB"/>
+        </w:rPr>
+      </w:pPr>
+      <w:r>
+        <w:rPr>
+          <w:lang w:val="fr-CH" w:eastAsia="en-GB"/>
+        </w:rPr>
+        <w:t xml:space="preserve">Découplage facilité, le modèle commande se marie aisément avec le concept de </w:t>
+      </w:r>
+      <w:r>
+        <w:rPr>
+          <w:i/>
+          <w:iCs/>
+          <w:lang w:val="fr-CH" w:eastAsia="en-GB"/>
+        </w:rPr>
+        <w:t>do</w:t>
+      </w:r>
+      <w:r>
+        <w:rPr>
+          <w:lang w:val="fr-CH" w:eastAsia="en-GB"/>
+        </w:rPr>
+        <w:t xml:space="preserve"> et </w:t>
+      </w:r>
+      <w:r>
+        <w:rPr>
+          <w:i/>
+          <w:iCs/>
+          <w:lang w:val="fr-CH" w:eastAsia="en-GB"/>
+        </w:rPr>
+        <w:t>undo</w:t>
+      </w:r>
+      <w:r>
+        <w:rPr>
+          <w:lang w:val="fr-CH" w:eastAsia="en-GB"/>
+        </w:rPr>
+        <w:t xml:space="preserve"> d'opérations</w:t>
+      </w:r>
+    </w:p>
+    <w:p>
+      <w:pPr>
+        <w:pStyle w:val="Paragraphedeliste"/>
+        <w:numPr>
+          <w:ilvl w:val="0"/>
+          <w:numId w:val="21"/>
+        </w:numPr>
+        <w:rPr>
+          <w:lang w:val="fr-CH" w:eastAsia="en-GB"/>
+        </w:rPr>
+      </w:pPr>
+      <w:r>
+        <w:rPr>
+          <w:lang w:val="fr-CH" w:eastAsia="en-GB"/>
+        </w:rPr>
+        <w:t>Permet la construction de composants génériques et hautement réutilisables nécessitant la délégation ou l'exécution différée de méthodes</w:t>
+      </w:r>
+    </w:p>
+    <w:p>
+      <w:pPr>
+        <w:pStyle w:val="Titre2"/>
+        <w:rPr>
+          <w:lang w:val="fr-CH"/>
+        </w:rPr>
+      </w:pPr>
+      <w:r>
+        <w:rPr>
+          <w:lang w:val="fr-CH"/>
+        </w:rPr>
+        <w:t>Représentation</w:t>
+      </w:r>
+    </w:p>
+    <w:p>
+      <w:pPr>
+        <w:pStyle w:val="Coordonnes"/>
+        <w:keepNext/>
+      </w:pPr>
+      <w:r>
+        <w:rPr>
+          <w:lang w:eastAsia="en-GB"/>
+        </w:rPr>
+        <w:drawing>
+          <wp:inline distT="0" distB="0" distL="0" distR="0" wp14:anchorId="45F8B24A" wp14:editId="546BD190">
+            <wp:extent cx="5274310" cy="2845435"/>
+            <wp:effectExtent l="0" t="0" r="2540" b="0"/>
+            <wp:docPr id="13" name="Image 9">
+              <a:extLst xmlns:a="http://schemas.openxmlformats.org/drawingml/2006/main">
+                <a:ext uri="{FF2B5EF4-FFF2-40B4-BE49-F238E27FC236}">
+                  <a16:creationId xmlns:a16="http://schemas.microsoft.com/office/drawing/2014/main" id="{19CE7657-0C95-4EC6-9322-13147FD0E933}"/>
+                </a:ext>
+              </a:extLst>
+            </wp:docPr>
+            <wp:cNvGraphicFramePr>
+              <a:graphicFrameLocks xmlns:a="http://schemas.openxmlformats.org/drawingml/2006/main" noChangeAspect="1"/>
+            </wp:cNvGraphicFramePr>
+            <a:graphic xmlns:a="http://schemas.openxmlformats.org/drawingml/2006/main">
+              <a:graphicData uri="http://schemas.openxmlformats.org/drawingml/2006/picture">
+                <pic:pic xmlns:pic="http://schemas.openxmlformats.org/drawingml/2006/picture">
+                  <pic:nvPicPr>
+                    <pic:cNvPr id="10" name="Image 9">
+                      <a:extLst>
+                        <a:ext uri="{FF2B5EF4-FFF2-40B4-BE49-F238E27FC236}">
+                          <a16:creationId xmlns:a16="http://schemas.microsoft.com/office/drawing/2014/main" id="{19CE7657-0C95-4EC6-9322-13147FD0E933}"/>
+                        </a:ext>
+                      </a:extLst>
+                    </pic:cNvPr>
+                    <pic:cNvPicPr>
+                      <a:picLocks noChangeAspect="1"/>
+                    </pic:cNvPicPr>
+                  </pic:nvPicPr>
+                  <pic:blipFill>
+                    <a:blip r:embed="rId8">
+                      <a:extLst>
+                        <a:ext uri="{28A0092B-C50C-407E-A947-70E740481C1C}">
+                          <a14:useLocalDpi xmlns:a14="http://schemas.microsoft.com/office/drawing/2010/main" val="0"/>
+                        </a:ext>
+                      </a:extLst>
+                    </a:blip>
+                    <a:stretch>
+                      <a:fillRect/>
+                    </a:stretch>
+                  </pic:blipFill>
+                  <pic:spPr>
+                    <a:xfrm>
+                      <a:off x="0" y="0"/>
+                      <a:ext cx="5274310" cy="2845435"/>
+                    </a:xfrm>
+                    <a:prstGeom prst="rect">
+                      <a:avLst/>
+                    </a:prstGeom>
+                  </pic:spPr>
+                </pic:pic>
+              </a:graphicData>
+            </a:graphic>
+          </wp:inline>
+        </w:drawing>
+      </w:r>
+    </w:p>
+    <w:p>
+      <w:pPr>
+        <w:pStyle w:val="Lgende"/>
+        <w:jc w:val="center"/>
+        <w:rPr>
+          <w:lang w:val="fr-CH" w:eastAsia="en-GB"/>
+        </w:rPr>
+      </w:pPr>
+      <w:r>
+        <w:rPr>
+          <w:noProof/>
+        </w:rPr>
+        <w:drawing>
+          <wp:anchor distT="0" distB="0" distL="114300" distR="114300" simplePos="0" relativeHeight="251673600" behindDoc="0" locked="0" layoutInCell="1" allowOverlap="1" wp14:anchorId="1A212CEC" wp14:editId="05C51455">
+            <wp:simplePos x="0" y="0"/>
+            <wp:positionH relativeFrom="column">
+              <wp:posOffset>4664710</wp:posOffset>
+            </wp:positionH>
+            <wp:positionV relativeFrom="paragraph">
+              <wp:posOffset>144780</wp:posOffset>
+            </wp:positionV>
+            <wp:extent cx="609600" cy="742950"/>
+            <wp:effectExtent l="0" t="0" r="0" b="0"/>
+            <wp:wrapSquare wrapText="bothSides"/>
+            <wp:docPr id="15" name="Image 15"/>
+            <wp:cNvGraphicFramePr>
+              <a:graphicFrameLocks xmlns:a="http://schemas.openxmlformats.org/drawingml/2006/main" noChangeAspect="1"/>
+            </wp:cNvGraphicFramePr>
+            <a:graphic xmlns:a="http://schemas.openxmlformats.org/drawingml/2006/main">
+              <a:graphicData uri="http://schemas.openxmlformats.org/drawingml/2006/picture">
+                <pic:pic xmlns:pic="http://schemas.openxmlformats.org/drawingml/2006/picture">
+                  <pic:nvPicPr>
+                    <pic:cNvPr id="0" name="Picture 5"/>
+                    <pic:cNvPicPr>
+                      <a:picLocks noChangeAspect="1" noChangeArrowheads="1"/>
+                    </pic:cNvPicPr>
+                  </pic:nvPicPr>
+                  <pic:blipFill>
+                    <a:blip r:embed="rId9">
+                      <a:extLst>
+                        <a:ext uri="{28A0092B-C50C-407E-A947-70E740481C1C}">
+                          <a14:useLocalDpi xmlns:a14="http://schemas.microsoft.com/office/drawing/2010/main" val="0"/>
+                        </a:ext>
+                      </a:extLst>
+                    </a:blip>
+                    <a:srcRect/>
+                    <a:stretch>
+                      <a:fillRect/>
+                    </a:stretch>
+                  </pic:blipFill>
+                  <pic:spPr bwMode="auto">
+                    <a:xfrm flipH="1">
+                      <a:off x="0" y="0"/>
+                      <a:ext cx="609600" cy="742950"/>
+                    </a:xfrm>
+                    <a:prstGeom prst="rect">
+                      <a:avLst/>
+                    </a:prstGeom>
+                    <a:noFill/>
+                    <a:ln>
+                      <a:noFill/>
+                    </a:ln>
+                  </pic:spPr>
+                </pic:pic>
+              </a:graphicData>
+            </a:graphic>
+            <wp14:sizeRelH relativeFrom="page">
+              <wp14:pctWidth>0</wp14:pctWidth>
+            </wp14:sizeRelH>
+            <wp14:sizeRelV relativeFrom="page">
+              <wp14:pctHeight>0</wp14:pctHeight>
+            </wp14:sizeRelV>
+          </wp:anchor>
+        </w:drawing>
+      </w:r>
+      <w:r>
+        <w:rPr>
+          <w:lang w:val="en-GB" w:eastAsia="en-GB"/>
+        </w:rPr>
+        <w:fldChar w:fldCharType="begin"/>
+      </w:r>
+      <w:r>
+        <w:rPr>
+          <w:lang w:val="fr-CH" w:eastAsia="en-GB"/>
+        </w:rPr>
+        <w:instrText xml:space="preserve"> SEQ img \* ARABIC </w:instrText>
+      </w:r>
+      <w:r>
+        <w:rPr>
+          <w:lang w:val="en-GB" w:eastAsia="en-GB"/>
+        </w:rPr>
+        <w:fldChar w:fldCharType="separate"/>
+      </w:r>
+      <w:r>
+        <w:rPr>
+          <w:noProof/>
+          <w:lang w:val="fr-CH" w:eastAsia="en-GB"/>
+        </w:rPr>
+        <w:t>1</w:t>
+      </w:r>
+      <w:r>
+        <w:rPr>
+          <w:lang w:val="en-GB" w:eastAsia="en-GB"/>
+        </w:rPr>
+        <w:fldChar w:fldCharType="end"/>
+      </w:r>
+      <w:r>
+        <w:t xml:space="preserve"> - Model commande</w:t>
+      </w:r>
+    </w:p>
+    <w:p>
+      <w:pPr>
+        <w:rPr>
+          <w:lang w:val="fr-CH" w:eastAsia="en-GB"/>
+        </w:rPr>
+      </w:pPr>
+      <w:r>
+        <w:rPr>
+          <w:lang w:val="fr-CH" w:eastAsia="en-GB"/>
+        </w:rPr>
+        <w:t xml:space="preserve">Un </w:t>
+      </w:r>
+      <w:proofErr w:type="spellStart"/>
+      <w:r>
+        <w:rPr>
+          <w:rFonts w:ascii="Consolas" w:hAnsi="Consolas" w:cs="Courier New"/>
+          <w:sz w:val="20"/>
+          <w:szCs w:val="20"/>
+          <w:lang w:val="fr-CH" w:eastAsia="en-GB"/>
+        </w:rPr>
+        <w:t>Receiver</w:t>
+      </w:r>
+      <w:proofErr w:type="spellEnd"/>
+      <w:r>
+        <w:rPr>
+          <w:lang w:val="fr-CH" w:eastAsia="en-GB"/>
+        </w:rPr>
+        <w:t xml:space="preserve">, l'objet dont on veut encapsuler l'appel d'une méthode dans une commande. Sur le schéma, on souhaite ainsi encapsuler la méthode </w:t>
+      </w:r>
+      <w:proofErr w:type="spellStart"/>
+      <w:proofErr w:type="gramStart"/>
+      <w:r>
+        <w:rPr>
+          <w:rFonts w:ascii="Consolas" w:hAnsi="Consolas" w:cs="Courier New"/>
+          <w:sz w:val="20"/>
+          <w:szCs w:val="20"/>
+          <w:lang w:val="fr-CH" w:eastAsia="en-GB"/>
+        </w:rPr>
+        <w:t>receiver.action</w:t>
+      </w:r>
+      <w:proofErr w:type="spellEnd"/>
+      <w:proofErr w:type="gramEnd"/>
+      <w:r>
+        <w:rPr>
+          <w:rFonts w:ascii="Consolas" w:hAnsi="Consolas" w:cs="Courier New"/>
+          <w:sz w:val="20"/>
+          <w:szCs w:val="20"/>
+          <w:lang w:val="fr-CH" w:eastAsia="en-GB"/>
+        </w:rPr>
+        <w:t>()</w:t>
+      </w:r>
+      <w:r>
+        <w:rPr>
+          <w:lang w:val="fr-CH" w:eastAsia="en-GB"/>
+        </w:rPr>
+        <w:t>.</w:t>
+      </w:r>
+    </w:p>
+    <w:p>
+      <w:pPr>
+        <w:rPr>
+          <w:lang w:val="fr-CH" w:eastAsia="en-GB"/>
+        </w:rPr>
+      </w:pPr>
+      <w:r>
+        <w:rPr>
+          <w:lang w:val="fr-CH" w:eastAsia="en-GB"/>
+        </w:rPr>
+        <w:t xml:space="preserve">Une interface </w:t>
+      </w:r>
+      <w:r>
+        <w:rPr>
+          <w:rFonts w:ascii="Consolas" w:hAnsi="Consolas" w:cs="Courier New"/>
+          <w:sz w:val="20"/>
+          <w:szCs w:val="20"/>
+          <w:lang w:val="fr-CH" w:eastAsia="en-GB"/>
+        </w:rPr>
+        <w:t>Command</w:t>
+      </w:r>
+      <w:r>
+        <w:rPr>
+          <w:lang w:val="fr-CH" w:eastAsia="en-GB"/>
+        </w:rPr>
+        <w:t xml:space="preserve"> qui </w:t>
+      </w:r>
+      <w:proofErr w:type="spellStart"/>
+      <w:r>
+        <w:rPr>
+          <w:lang w:val="fr-CH" w:eastAsia="en-GB"/>
+        </w:rPr>
+        <w:t>défini</w:t>
+      </w:r>
+      <w:proofErr w:type="spellEnd"/>
+      <w:r>
+        <w:rPr>
+          <w:lang w:val="fr-CH" w:eastAsia="en-GB"/>
+        </w:rPr>
+        <w:t xml:space="preserve"> une méthode </w:t>
+      </w:r>
+      <w:proofErr w:type="spellStart"/>
+      <w:proofErr w:type="gramStart"/>
+      <w:r>
+        <w:rPr>
+          <w:rFonts w:ascii="Consolas" w:hAnsi="Consolas" w:cs="Courier New"/>
+          <w:sz w:val="20"/>
+          <w:szCs w:val="20"/>
+          <w:lang w:val="fr-CH" w:eastAsia="en-GB"/>
+        </w:rPr>
+        <w:t>execute</w:t>
+      </w:r>
+      <w:proofErr w:type="spellEnd"/>
+      <w:r>
+        <w:rPr>
+          <w:rFonts w:ascii="Consolas" w:hAnsi="Consolas" w:cs="Courier New"/>
+          <w:sz w:val="20"/>
+          <w:szCs w:val="20"/>
+          <w:lang w:val="fr-CH" w:eastAsia="en-GB"/>
+        </w:rPr>
+        <w:t>(</w:t>
+      </w:r>
+      <w:proofErr w:type="gramEnd"/>
+      <w:r>
+        <w:rPr>
+          <w:rFonts w:ascii="Consolas" w:hAnsi="Consolas" w:cs="Courier New"/>
+          <w:sz w:val="20"/>
+          <w:szCs w:val="20"/>
+          <w:lang w:val="fr-CH" w:eastAsia="en-GB"/>
+        </w:rPr>
+        <w:t>)</w:t>
+      </w:r>
+      <w:r>
+        <w:rPr>
+          <w:lang w:val="fr-CH" w:eastAsia="en-GB"/>
+        </w:rPr>
+        <w:t xml:space="preserve"> responsable de l'exécution de l'appel d'une méthode sur un objet donné</w:t>
+      </w:r>
+    </w:p>
+    <w:p>
+      <w:pPr>
+        <w:rPr>
+          <w:lang w:val="fr-CH" w:eastAsia="en-GB"/>
+        </w:rPr>
+      </w:pPr>
+      <w:r>
+        <w:rPr>
+          <w:lang w:val="fr-CH" w:eastAsia="en-GB"/>
+        </w:rPr>
+        <w:t xml:space="preserve">Un </w:t>
+      </w:r>
+      <w:proofErr w:type="spellStart"/>
+      <w:r>
+        <w:rPr>
+          <w:rFonts w:ascii="Consolas" w:hAnsi="Consolas" w:cs="Courier New"/>
+          <w:sz w:val="20"/>
+          <w:szCs w:val="20"/>
+          <w:lang w:val="fr-CH" w:eastAsia="en-GB"/>
+        </w:rPr>
+        <w:t>Invoker</w:t>
+      </w:r>
+      <w:proofErr w:type="spellEnd"/>
+      <w:r>
+        <w:rPr>
+          <w:lang w:val="fr-CH" w:eastAsia="en-GB"/>
+        </w:rPr>
+        <w:t xml:space="preserve"> qui s'occupera d'appeler la méthode </w:t>
+      </w:r>
+      <w:proofErr w:type="spellStart"/>
+      <w:proofErr w:type="gramStart"/>
+      <w:r>
+        <w:rPr>
+          <w:rFonts w:ascii="Consolas" w:hAnsi="Consolas" w:cs="Courier New"/>
+          <w:sz w:val="20"/>
+          <w:szCs w:val="20"/>
+          <w:lang w:val="fr-CH" w:eastAsia="en-GB"/>
+        </w:rPr>
+        <w:t>execute</w:t>
+      </w:r>
+      <w:proofErr w:type="spellEnd"/>
+      <w:r>
+        <w:rPr>
+          <w:rFonts w:ascii="Consolas" w:hAnsi="Consolas" w:cs="Courier New"/>
+          <w:sz w:val="20"/>
+          <w:szCs w:val="20"/>
+          <w:lang w:val="fr-CH" w:eastAsia="en-GB"/>
+        </w:rPr>
+        <w:t>(</w:t>
+      </w:r>
+      <w:proofErr w:type="gramEnd"/>
+      <w:r>
+        <w:rPr>
+          <w:rFonts w:ascii="Consolas" w:hAnsi="Consolas" w:cs="Courier New"/>
+          <w:sz w:val="20"/>
+          <w:szCs w:val="20"/>
+          <w:lang w:val="fr-CH" w:eastAsia="en-GB"/>
+        </w:rPr>
+        <w:t>)</w:t>
+      </w:r>
+      <w:r>
+        <w:rPr>
+          <w:lang w:val="fr-CH" w:eastAsia="en-GB"/>
+        </w:rPr>
+        <w:t xml:space="preserve"> sur les commandes qui lui sont passées</w:t>
+      </w:r>
+    </w:p>
+    <w:p>
+      <w:pPr>
+        <w:rPr>
+          <w:lang w:val="fr-CH" w:eastAsia="en-GB"/>
+        </w:rPr>
+      </w:pPr>
+      <w:r>
+        <w:rPr>
+          <w:lang w:val="fr-CH" w:eastAsia="en-GB"/>
+        </w:rPr>
+        <w:t xml:space="preserve">Une implémentation de Commande qui encapsule ainsi l'appel à la méthode du </w:t>
+      </w:r>
+      <w:proofErr w:type="spellStart"/>
+      <w:r>
+        <w:rPr>
+          <w:rFonts w:ascii="Consolas" w:hAnsi="Consolas" w:cs="Courier New"/>
+          <w:sz w:val="20"/>
+          <w:szCs w:val="20"/>
+          <w:lang w:val="fr-CH" w:eastAsia="en-GB"/>
+        </w:rPr>
+        <w:t>Receiver</w:t>
+      </w:r>
+      <w:proofErr w:type="spellEnd"/>
+      <w:r>
+        <w:rPr>
+          <w:lang w:val="fr-CH" w:eastAsia="en-GB"/>
+        </w:rPr>
+        <w:t>.</w:t>
+      </w:r>
+    </w:p>
+    <w:p>
+      <w:pPr>
+        <w:pStyle w:val="Titre2"/>
+        <w:rPr>
+          <w:lang w:val="fr-CH"/>
+        </w:rPr>
+      </w:pPr>
+      <w:r>
+        <w:rPr>
+          <w:lang w:val="fr-CH"/>
+        </w:rPr>
+        <w:br w:type="page"/>
+      </w:r>
+    </w:p>
+    <w:p>
+      <w:pPr>
+        <w:pStyle w:val="Titre2"/>
+        <w:rPr>
+          <w:lang w:val="fr-CH"/>
+        </w:rPr>
+      </w:pPr>
+      <w:r>
+        <w:rPr>
+          <w:lang w:val="fr-CH"/>
+        </w:rPr>
+        <w:lastRenderedPageBreak/>
+        <w:t>Contexte</w:t>
+      </w:r>
+    </w:p>
+    <w:p>
+      <w:pPr>
+        <w:jc w:val="both"/>
+        <w:rPr>
+          <w:lang w:val="fr-CH" w:eastAsia="en-GB"/>
+        </w:rPr>
+      </w:pPr>
+      <w:r>
+        <w:rPr>
+          <w:lang w:val="fr-CH" w:eastAsia="en-GB"/>
+        </w:rPr>
+        <w:t>L'appel de la méthode d'un objet dépend d'un contexte donné qui sont les arguments et autres supports dont elle a besoin pour s'exécuter. Ainsi, la création d'une commande doit encapsuler ce contexte afin de fonctionner.</w:t>
+      </w:r>
+    </w:p>
+    <w:p>
+      <w:pPr>
+        <w:jc w:val="both"/>
+        <w:rPr>
+          <w:lang w:val="fr-CH" w:eastAsia="en-GB"/>
+        </w:rPr>
+      </w:pPr>
+      <w:r>
+        <w:rPr>
+          <w:lang w:val="fr-CH" w:eastAsia="en-GB"/>
+        </w:rPr>
+        <w:t xml:space="preserve">Ceci permet notamment de maintenir en mémoire les différents contextes d'exécutions des commandes (exécutions successives), dans le cas du </w:t>
+      </w:r>
+      <w:r>
+        <w:rPr>
+          <w:i/>
+          <w:iCs/>
+          <w:lang w:val="fr-CH" w:eastAsia="en-GB"/>
+        </w:rPr>
+        <w:t>do/undo</w:t>
+      </w:r>
+      <w:r>
+        <w:rPr>
+          <w:lang w:val="fr-CH" w:eastAsia="en-GB"/>
+        </w:rPr>
+        <w:t xml:space="preserve"> afin de pouvoir librement naviguer dans l'historique de ces exécutions.</w:t>
+      </w:r>
+    </w:p>
+    <w:p>
+      <w:pPr>
+        <w:rPr>
+          <w:lang w:val="fr-CH"/>
+        </w:rPr>
+      </w:pPr>
+    </w:p>
+    <w:p>
+      <w:pPr>
+        <w:pStyle w:val="Titre2"/>
+        <w:rPr>
+          <w:lang w:val="fr-CH"/>
+        </w:rPr>
+      </w:pPr>
+      <w:r>
+        <w:rPr>
+          <w:lang w:val="fr-CH"/>
+        </w:rPr>
+        <w:t>Inconvénients</w:t>
+      </w:r>
+    </w:p>
+    <w:p>
+      <w:pPr>
+        <w:jc w:val="both"/>
+        <w:rPr>
+          <w:lang w:val="fr-CH"/>
+        </w:rPr>
+      </w:pPr>
+      <w:r>
+        <w:rPr>
+          <w:lang w:val="fr-CH"/>
+        </w:rPr>
+        <w:t xml:space="preserve">Le modèle commande introduit un nombre important de classes nécessaires pour fonctionner. L'encapsulation de l'appel d'une méthode d'un objet donné nécessite une nouvelle commande. Ainsi, ce modèle de conception se prête </w:t>
+      </w:r>
+      <w:proofErr w:type="spellStart"/>
+      <w:r>
+        <w:rPr>
+          <w:lang w:val="fr-CH"/>
+        </w:rPr>
+        <w:t>allegrement</w:t>
+      </w:r>
+      <w:proofErr w:type="spellEnd"/>
+      <w:r>
+        <w:rPr>
+          <w:lang w:val="fr-CH"/>
+        </w:rPr>
+        <w:t xml:space="preserve"> avec les langages </w:t>
+      </w:r>
+      <w:proofErr w:type="spellStart"/>
+      <w:r>
+        <w:rPr>
+          <w:lang w:val="fr-CH"/>
+        </w:rPr>
+        <w:t>supportants</w:t>
+      </w:r>
+      <w:proofErr w:type="spellEnd"/>
+      <w:r>
+        <w:rPr>
+          <w:lang w:val="fr-CH"/>
+        </w:rPr>
+        <w:t xml:space="preserve"> les lambda expressions et/ou les classes anonymes, permettant de définir les implémentations des commandes simplement et rapidement.</w:t>
+      </w:r>
+    </w:p>
+    <w:p>
+      <w:pPr>
+        <w:pStyle w:val="Titre1"/>
+      </w:pPr>
+      <w:r>
+        <w:rPr>
+          <w:noProof/>
+        </w:rPr>
         <w:drawing>
           <wp:anchor distT="0" distB="0" distL="114300" distR="114300" simplePos="0" relativeHeight="251658240" behindDoc="0" locked="0" layoutInCell="1" allowOverlap="1" wp14:anchorId="02F144AB">
             <wp:simplePos x="0" y="0"/>
             <wp:positionH relativeFrom="column">
-              <wp:posOffset>4524375</wp:posOffset>
+              <wp:posOffset>4476750</wp:posOffset>
             </wp:positionH>
             <wp:positionV relativeFrom="paragraph">
-              <wp:posOffset>255270</wp:posOffset>
+              <wp:posOffset>493395</wp:posOffset>
             </wp:positionV>
             <wp:extent cx="762000" cy="762000"/>
             <wp:effectExtent l="0" t="0" r="0" b="0"/>
@@ -254,7 +1003,7 @@
                     </pic:cNvPicPr>
                   </pic:nvPicPr>
                   <pic:blipFill>
-                    <a:blip r:embed="rId8">
+                    <a:blip r:embed="rId10">
                       <a:extLst>
                         <a:ext uri="{28A0092B-C50C-407E-A947-70E740481C1C}">
                           <a14:useLocalDpi xmlns:a14="http://schemas.microsoft.com/office/drawing/2010/main" val="0"/>
@@ -267,7 +1016,7 @@
                     </a:stretch>
                   </pic:blipFill>
                   <pic:spPr bwMode="auto">
-                    <a:xfrm>
+                    <a:xfrm flipH="1">
                       <a:off x="0" y="0"/>
                       <a:ext cx="762000" cy="762000"/>
                     </a:xfrm>
@@ -294,6 +1043,9 @@
       <w:r>
         <w:t>Conception</w:t>
       </w:r>
+      <w:r>
+        <w:t xml:space="preserve"> du jeu</w:t>
+      </w:r>
     </w:p>
     <w:p>
       <w:pPr>
@@ -381,6 +1133,7 @@
         <w:rPr>
           <w:noProof/>
         </w:rPr>
+        <w:lastRenderedPageBreak/>
         <w:drawing>
           <wp:inline distT="0" distB="0" distL="0" distR="0" wp14:anchorId="0D2C84C2" wp14:editId="0645B852">
             <wp:extent cx="3686175" cy="3543300"/>
@@ -397,7 +1150,7 @@
                     <pic:cNvPicPr/>
                   </pic:nvPicPr>
                   <pic:blipFill rotWithShape="1">
-                    <a:blip r:embed="rId9"/>
+                    <a:blip r:embed="rId11"/>
                     <a:srcRect l="12461" t="5717" r="17650" b="5669"/>
                     <a:stretch/>
                   </pic:blipFill>
@@ -430,14 +1183,11 @@
         <w:jc w:val="both"/>
       </w:pPr>
       <w:r>
-        <w:lastRenderedPageBreak/>
         <w:t xml:space="preserve">Si nous nous concentrons sur la partie de l'UML qui concerne la génération </w:t>
       </w:r>
-      <w:proofErr w:type="gramStart"/>
-      <w:r>
-        <w:t>des commande</w:t>
-      </w:r>
-      <w:proofErr w:type="gramEnd"/>
+      <w:r>
+        <w:t>des commandes</w:t>
+      </w:r>
       <w:r>
         <w:t xml:space="preserve">, on peut retrouver l'interface </w:t>
       </w:r>
@@ -487,7 +1237,7 @@
                     </pic:cNvPicPr>
                   </pic:nvPicPr>
                   <pic:blipFill>
-                    <a:blip r:embed="rId10">
+                    <a:blip r:embed="rId12">
                       <a:extLst>
                         <a:ext uri="{28A0092B-C50C-407E-A947-70E740481C1C}">
                           <a14:useLocalDpi xmlns:a14="http://schemas.microsoft.com/office/drawing/2010/main" val="0"/>
@@ -547,13 +1297,17 @@
       <w:r>
         <w:t xml:space="preserve">, qui représentent des "groupes d'actions propre à une unité ou un sort". Dans </w:t>
       </w:r>
-      <w:proofErr w:type="gramStart"/>
-      <w:r>
-        <w:t>un soucis</w:t>
-      </w:r>
-      <w:proofErr w:type="gramEnd"/>
-      <w:r>
-        <w:t xml:space="preserve"> d'extensibilité, nous voulons dans une version futur implémenter une grande collection de "Cartes" qui implémentent </w:t>
+      <w:r>
+        <w:t>un souci</w:t>
+      </w:r>
+      <w:r>
+        <w:t xml:space="preserve"> d'extensibilité, nous voulons dans </w:t>
+      </w:r>
+      <w:r>
+        <w:t>une version future</w:t>
+      </w:r>
+      <w:r>
+        <w:t xml:space="preserve"> implémenter une grande collection de "Cartes" qui implémentent </w:t>
       </w:r>
       <w:proofErr w:type="spellStart"/>
       <w:r>
@@ -564,12 +1318,7 @@
       </w:r>
       <w:proofErr w:type="spellEnd"/>
       <w:r>
-        <w:t xml:space="preserve"> et donner la possibilité au joueur de choisir ses "Cartes" donc les sorts et les unités qui composeront </w:t>
-      </w:r>
-      <w:bookmarkStart w:id="0" w:name="_GoBack"/>
-      <w:bookmarkEnd w:id="0"/>
-      <w:r>
-        <w:t>son équipe</w:t>
+        <w:t xml:space="preserve"> et donner la possibilité au joueur de choisir ses "Cartes" donc les sorts et les unités qui composeront son équipe</w:t>
       </w:r>
       <w:r>
         <w:t>. Dans la version 1.0 les 7 "Cartes" de chaque joueur son</w:t>
@@ -657,7 +1406,7 @@
                               <w:rPr>
                                 <w:noProof/>
                               </w:rPr>
-                              <w:t>1</w:t>
+                              <w:t>2</w:t>
                             </w:r>
                             <w:r>
                               <w:rPr>
@@ -743,7 +1492,7 @@
                         <w:rPr>
                           <w:noProof/>
                         </w:rPr>
-                        <w:t>1</w:t>
+                        <w:t>2</w:t>
                       </w:r>
                       <w:r>
                         <w:rPr>
@@ -808,7 +1557,7 @@
                     <pic:cNvPicPr/>
                   </pic:nvPicPr>
                   <pic:blipFill>
-                    <a:blip r:embed="rId11">
+                    <a:blip r:embed="rId13">
                       <a:extLst>
                         <a:ext uri="{28A0092B-C50C-407E-A947-70E740481C1C}">
                           <a14:useLocalDpi xmlns:a14="http://schemas.microsoft.com/office/drawing/2010/main" val="0"/>
@@ -846,7 +1595,13 @@
       </w:r>
       <w:proofErr w:type="spellEnd"/>
       <w:r>
-        <w:t xml:space="preserve"> implémente la fonction </w:t>
+        <w:t xml:space="preserve"> implémente</w:t>
+      </w:r>
+      <w:r>
+        <w:t xml:space="preserve"> entre autre</w:t>
+      </w:r>
+      <w:r>
+        <w:t xml:space="preserve"> la fonction </w:t>
       </w:r>
       <w:proofErr w:type="spellStart"/>
       <w:proofErr w:type="gramStart"/>
@@ -873,6 +1628,9 @@
       <w:r>
         <w:t xml:space="preserve"> qui retourne une liste d'actions que la carte peut effectuer et est utilisée pour offrir au joueur la possibilité de sélectionner celles-ci pour son tour</w:t>
       </w:r>
+      <w:r>
+        <w:t>.</w:t>
+      </w:r>
     </w:p>
     <w:p>
       <w:pPr>
@@ -930,7 +1688,11 @@
       </w:r>
       <w:proofErr w:type="spellEnd"/>
       <w:r>
-        <w:t xml:space="preserve"> au moment où le joueur sélectionne l'action via le bouton qui lui est lié. La commande générée encapsulera les informations nécessaires pour que l'action soit exécutée à la fin du tour.</w:t>
+        <w:t xml:space="preserve"> au moment où le joueur sélectionne l'action via le bouton qui lui est </w:t>
+      </w:r>
+      <w:r>
+        <w:lastRenderedPageBreak/>
+        <w:t>lié. La commande générée encapsulera les informations nécessaires pour que l'action soit exécutée à la fin du tour.</w:t>
       </w:r>
       <w:r>
         <w:rPr>
@@ -973,11 +1735,1329 @@
     </w:p>
     <w:p>
       <w:pPr>
+        <w:pStyle w:val="Titre1"/>
+        <w:rPr>
+          <w:noProof/>
+        </w:rPr>
+      </w:pPr>
+      <w:r>
+        <w:rPr>
+          <w:i/>
+          <w:noProof/>
+        </w:rPr>
+        <w:t>ICard</w:t>
+      </w:r>
+      <w:r>
+        <w:rPr>
+          <w:noProof/>
+        </w:rPr>
+        <w:t xml:space="preserve">, </w:t>
+      </w:r>
+      <w:r>
+        <w:rPr>
+          <w:i/>
+          <w:noProof/>
+        </w:rPr>
+        <w:t>Unit</w:t>
+      </w:r>
+      <w:r>
+        <w:rPr>
+          <w:noProof/>
+        </w:rPr>
+        <w:t xml:space="preserve"> et </w:t>
+      </w:r>
+      <w:r>
+        <w:rPr>
+          <w:i/>
+          <w:noProof/>
+        </w:rPr>
+        <w:t>Spell</w:t>
+      </w:r>
+    </w:p>
+    <w:p>
+      <w:pPr>
         <w:jc w:val="both"/>
+        <w:rPr>
+          <w:noProof/>
+        </w:rPr>
+      </w:pPr>
+      <w:r>
+        <w:rPr>
+          <w:noProof/>
+        </w:rPr>
+        <w:t xml:space="preserve">Il y a deux types de </w:t>
+      </w:r>
+      <w:r>
+        <w:rPr>
+          <w:i/>
+          <w:noProof/>
+        </w:rPr>
+        <w:t>ICard</w:t>
+      </w:r>
+      <w:r>
+        <w:rPr>
+          <w:noProof/>
+        </w:rPr>
+        <w:t xml:space="preserve">: les </w:t>
+      </w:r>
+      <w:r>
+        <w:rPr>
+          <w:i/>
+          <w:noProof/>
+        </w:rPr>
+        <w:t>Unit</w:t>
+      </w:r>
+      <w:r>
+        <w:rPr>
+          <w:noProof/>
+        </w:rPr>
+        <w:t xml:space="preserve"> et les </w:t>
+      </w:r>
+      <w:r>
+        <w:rPr>
+          <w:i/>
+          <w:noProof/>
+        </w:rPr>
+        <w:t>Spell</w:t>
+      </w:r>
+      <w:r>
+        <w:rPr>
+          <w:noProof/>
+        </w:rPr>
+        <w:t xml:space="preserve">. Les </w:t>
+      </w:r>
+      <w:r>
+        <w:rPr>
+          <w:i/>
+          <w:noProof/>
+        </w:rPr>
+        <w:t>Unit</w:t>
+      </w:r>
+      <w:r>
+        <w:rPr>
+          <w:noProof/>
+        </w:rPr>
+        <w:t xml:space="preserve"> on un lien direct avec le terrain et sont contenus a tout moment dans une </w:t>
+      </w:r>
+      <w:r>
+        <w:rPr>
+          <w:i/>
+          <w:noProof/>
+        </w:rPr>
+        <w:t>Cell</w:t>
+      </w:r>
+      <w:r>
+        <w:rPr>
+          <w:noProof/>
+        </w:rPr>
+        <w:t xml:space="preserve">. Les </w:t>
+      </w:r>
+      <w:r>
+        <w:rPr>
+          <w:i/>
+          <w:noProof/>
+        </w:rPr>
+        <w:t>Spell</w:t>
+      </w:r>
+      <w:r>
+        <w:rPr>
+          <w:noProof/>
+        </w:rPr>
+        <w:t xml:space="preserve"> ne sont pas présents physiquement sur le terrain mais possèdent d'autres propriétées tel que le nombr de fois qu'ils peuvent être lancés par tour.</w:t>
+      </w:r>
+      <w:r>
+        <w:rPr>
+          <w:noProof/>
+        </w:rPr>
+        <w:t xml:space="preserve"> </w:t>
+      </w:r>
+    </w:p>
+    <w:p>
+      <w:pPr>
+        <w:keepNext/>
+        <w:jc w:val="center"/>
+      </w:pPr>
+      <w:r>
+        <w:rPr>
+          <w:noProof/>
+        </w:rPr>
+        <w:drawing>
+          <wp:inline distT="0" distB="0" distL="0" distR="0" wp14:anchorId="5FD13EE1" wp14:editId="7966254A">
+            <wp:extent cx="5274310" cy="3147695"/>
+            <wp:effectExtent l="0" t="0" r="2540" b="0"/>
+            <wp:docPr id="9" name="Image 9"/>
+            <wp:cNvGraphicFramePr>
+              <a:graphicFrameLocks xmlns:a="http://schemas.openxmlformats.org/drawingml/2006/main" noChangeAspect="1"/>
+            </wp:cNvGraphicFramePr>
+            <a:graphic xmlns:a="http://schemas.openxmlformats.org/drawingml/2006/main">
+              <a:graphicData uri="http://schemas.openxmlformats.org/drawingml/2006/picture">
+                <pic:pic xmlns:pic="http://schemas.openxmlformats.org/drawingml/2006/picture">
+                  <pic:nvPicPr>
+                    <pic:cNvPr id="1" name=""/>
+                    <pic:cNvPicPr/>
+                  </pic:nvPicPr>
+                  <pic:blipFill>
+                    <a:blip r:embed="rId14"/>
+                    <a:stretch>
+                      <a:fillRect/>
+                    </a:stretch>
+                  </pic:blipFill>
+                  <pic:spPr>
+                    <a:xfrm>
+                      <a:off x="0" y="0"/>
+                      <a:ext cx="5274310" cy="3147695"/>
+                    </a:xfrm>
+                    <a:prstGeom prst="rect">
+                      <a:avLst/>
+                    </a:prstGeom>
+                  </pic:spPr>
+                </pic:pic>
+              </a:graphicData>
+            </a:graphic>
+          </wp:inline>
+        </w:drawing>
+      </w:r>
+    </w:p>
+    <w:p>
+      <w:pPr>
+        <w:pStyle w:val="Lgende"/>
+        <w:jc w:val="center"/>
+        <w:rPr>
+          <w:noProof/>
+        </w:rPr>
+      </w:pPr>
+      <w:r>
+        <w:rPr>
+          <w:noProof/>
+        </w:rPr>
+        <w:fldChar w:fldCharType="begin"/>
+      </w:r>
+      <w:r>
+        <w:rPr>
+          <w:noProof/>
+        </w:rPr>
+        <w:instrText xml:space="preserve"> SEQ img \* ARABIC </w:instrText>
+      </w:r>
+      <w:r>
+        <w:rPr>
+          <w:noProof/>
+        </w:rPr>
+        <w:fldChar w:fldCharType="separate"/>
+      </w:r>
+      <w:r>
+        <w:rPr>
+          <w:noProof/>
+        </w:rPr>
+        <w:t>3</w:t>
+      </w:r>
+      <w:r>
+        <w:rPr>
+          <w:noProof/>
+        </w:rPr>
+        <w:fldChar w:fldCharType="end"/>
+      </w:r>
+      <w:r>
+        <w:t xml:space="preserve"> - UML de la relation entre </w:t>
+      </w:r>
+      <w:proofErr w:type="spellStart"/>
+      <w:r>
+        <w:t>ICard</w:t>
+      </w:r>
+      <w:proofErr w:type="spellEnd"/>
+      <w:r>
+        <w:t xml:space="preserve">, Unit et </w:t>
+      </w:r>
+      <w:proofErr w:type="spellStart"/>
+      <w:r>
+        <w:t>Spell</w:t>
+      </w:r>
+      <w:proofErr w:type="spellEnd"/>
+    </w:p>
+    <w:p>
+      <w:pPr>
+        <w:jc w:val="both"/>
+        <w:rPr>
+          <w:noProof/>
+        </w:rPr>
+      </w:pPr>
+      <w:r>
+        <w:rPr>
+          <w:noProof/>
+        </w:rPr>
+        <w:t xml:space="preserve">Les </w:t>
+      </w:r>
+      <w:r>
+        <w:rPr>
+          <w:i/>
+          <w:noProof/>
+        </w:rPr>
+        <w:t>Unit</w:t>
+      </w:r>
+      <w:r>
+        <w:rPr>
+          <w:noProof/>
+        </w:rPr>
+        <w:t xml:space="preserve"> ont de la vie, la possibilité de subir des dégats ou d'être soignés et l'action de se déplacer en direction d'une cellule d'un certain nombre de case</w:t>
+      </w:r>
+      <w:r>
+        <w:rPr>
+          <w:noProof/>
+        </w:rPr>
+        <w:t>s</w:t>
+      </w:r>
+      <w:r>
+        <w:rPr>
+          <w:noProof/>
+        </w:rPr>
+        <w:t xml:space="preserve"> au maximum.</w:t>
+      </w:r>
+    </w:p>
+    <w:p>
+      <w:pPr>
+        <w:jc w:val="both"/>
+        <w:rPr>
+          <w:noProof/>
+        </w:rPr>
+      </w:pPr>
+      <w:r>
+        <w:rPr>
+          <w:noProof/>
+        </w:rPr>
+        <w:drawing>
+          <wp:anchor distT="0" distB="0" distL="114300" distR="114300" simplePos="0" relativeHeight="251664384" behindDoc="0" locked="0" layoutInCell="1" allowOverlap="1">
+            <wp:simplePos x="0" y="0"/>
+            <wp:positionH relativeFrom="column">
+              <wp:posOffset>-2540</wp:posOffset>
+            </wp:positionH>
+            <wp:positionV relativeFrom="paragraph">
+              <wp:posOffset>26035</wp:posOffset>
+            </wp:positionV>
+            <wp:extent cx="933450" cy="819150"/>
+            <wp:effectExtent l="0" t="0" r="0" b="0"/>
+            <wp:wrapSquare wrapText="bothSides"/>
+            <wp:docPr id="14" name="Image 14"/>
+            <wp:cNvGraphicFramePr>
+              <a:graphicFrameLocks xmlns:a="http://schemas.openxmlformats.org/drawingml/2006/main" noChangeAspect="1"/>
+            </wp:cNvGraphicFramePr>
+            <a:graphic xmlns:a="http://schemas.openxmlformats.org/drawingml/2006/main">
+              <a:graphicData uri="http://schemas.openxmlformats.org/drawingml/2006/picture">
+                <pic:pic xmlns:pic="http://schemas.openxmlformats.org/drawingml/2006/picture">
+                  <pic:nvPicPr>
+                    <pic:cNvPr id="0" name="Picture 3"/>
+                    <pic:cNvPicPr>
+                      <a:picLocks noChangeAspect="1" noChangeArrowheads="1"/>
+                    </pic:cNvPicPr>
+                  </pic:nvPicPr>
+                  <pic:blipFill>
+                    <a:blip r:embed="rId15">
+                      <a:extLst>
+                        <a:ext uri="{28A0092B-C50C-407E-A947-70E740481C1C}">
+                          <a14:useLocalDpi xmlns:a14="http://schemas.microsoft.com/office/drawing/2010/main" val="0"/>
+                        </a:ext>
+                      </a:extLst>
+                    </a:blip>
+                    <a:srcRect/>
+                    <a:stretch>
+                      <a:fillRect/>
+                    </a:stretch>
+                  </pic:blipFill>
+                  <pic:spPr bwMode="auto">
+                    <a:xfrm>
+                      <a:off x="0" y="0"/>
+                      <a:ext cx="933450" cy="819150"/>
+                    </a:xfrm>
+                    <a:prstGeom prst="rect">
+                      <a:avLst/>
+                    </a:prstGeom>
+                    <a:noFill/>
+                    <a:ln>
+                      <a:noFill/>
+                    </a:ln>
+                  </pic:spPr>
+                </pic:pic>
+              </a:graphicData>
+            </a:graphic>
+          </wp:anchor>
+        </w:drawing>
+      </w:r>
+      <w:r>
+        <w:rPr>
+          <w:noProof/>
+        </w:rPr>
+        <w:t xml:space="preserve">Une </w:t>
+      </w:r>
+      <w:r>
+        <w:rPr>
+          <w:i/>
+          <w:noProof/>
+        </w:rPr>
+        <w:t>Unit</w:t>
+      </w:r>
+      <w:r>
+        <w:rPr>
+          <w:noProof/>
+        </w:rPr>
+        <w:t xml:space="preserve"> ou un </w:t>
+      </w:r>
+      <w:r>
+        <w:rPr>
+          <w:i/>
+          <w:noProof/>
+        </w:rPr>
+        <w:t>Spell</w:t>
+      </w:r>
+      <w:r>
+        <w:rPr>
+          <w:noProof/>
+        </w:rPr>
+        <w:t xml:space="preserve"> implémentent l'interface </w:t>
+      </w:r>
+      <w:r>
+        <w:rPr>
+          <w:i/>
+          <w:noProof/>
+        </w:rPr>
+        <w:t>ICard</w:t>
+      </w:r>
+      <w:r>
+        <w:rPr>
+          <w:noProof/>
+        </w:rPr>
+        <w:t xml:space="preserve"> et donc doivent être capable</w:t>
+      </w:r>
+      <w:r>
+        <w:rPr>
+          <w:noProof/>
+        </w:rPr>
+        <w:t>s</w:t>
+      </w:r>
+      <w:r>
+        <w:rPr>
+          <w:noProof/>
+        </w:rPr>
+        <w:t xml:space="preserve"> de retourner une liste d'action. Ils construisent leur liste d'action en y ajoutant des </w:t>
+      </w:r>
+      <w:r>
+        <w:rPr>
+          <w:i/>
+          <w:noProof/>
+        </w:rPr>
+        <w:t>Action</w:t>
+      </w:r>
+      <w:r>
+        <w:rPr>
+          <w:noProof/>
+        </w:rPr>
+        <w:t xml:space="preserve"> anonymes. Chacune de ces </w:t>
+      </w:r>
+      <w:r>
+        <w:rPr>
+          <w:i/>
+          <w:noProof/>
+        </w:rPr>
+        <w:t>Action</w:t>
+      </w:r>
+      <w:r>
+        <w:rPr>
+          <w:noProof/>
+        </w:rPr>
+        <w:t xml:space="preserve"> est une factory d'</w:t>
+      </w:r>
+      <w:r>
+        <w:rPr>
+          <w:i/>
+          <w:noProof/>
+        </w:rPr>
+        <w:t>ICmd</w:t>
+      </w:r>
+      <w:r>
+        <w:rPr>
+          <w:noProof/>
+        </w:rPr>
+        <w:t xml:space="preserve"> et définissent la méthode </w:t>
+      </w:r>
+      <w:r>
+        <w:rPr>
+          <w:i/>
+          <w:noProof/>
+        </w:rPr>
+        <w:t>createCommand()</w:t>
+      </w:r>
+      <w:r>
+        <w:rPr>
+          <w:noProof/>
+        </w:rPr>
+        <w:t xml:space="preserve"> </w:t>
+      </w:r>
+      <w:r>
+        <w:rPr>
+          <w:noProof/>
+        </w:rPr>
+        <w:t xml:space="preserve">qui crée et retourne une </w:t>
+      </w:r>
+      <w:r>
+        <w:rPr>
+          <w:i/>
+          <w:noProof/>
+        </w:rPr>
+        <w:t>ICmd</w:t>
+      </w:r>
+      <w:r>
+        <w:rPr>
+          <w:noProof/>
+        </w:rPr>
+        <w:t xml:space="preserve"> implémentée de manière anonyme encapsulant l'action a exécuter et son contexte d'exécution au moment de son instanciation.</w:t>
+      </w:r>
+    </w:p>
+    <w:p>
+      <w:pPr>
+        <w:jc w:val="both"/>
+        <w:rPr>
+          <w:noProof/>
+        </w:rPr>
+      </w:pPr>
+    </w:p>
+    <w:p>
+      <w:pPr>
+        <w:jc w:val="both"/>
+        <w:rPr>
+          <w:noProof/>
+        </w:rPr>
+      </w:pPr>
+      <w:r>
+        <w:rPr>
+          <w:noProof/>
+        </w:rPr>
+        <w:t xml:space="preserve">Vous pouvez voir ci-dessous l'ajout de l'action de création d'un obstacle pour le </w:t>
+      </w:r>
+      <w:r>
+        <w:rPr>
+          <w:i/>
+          <w:noProof/>
+        </w:rPr>
+        <w:t>Spell</w:t>
+      </w:r>
+      <w:r>
+        <w:rPr>
+          <w:noProof/>
+        </w:rPr>
+        <w:t xml:space="preserve"> "Create Fake Unit".</w:t>
+      </w:r>
+    </w:p>
+    <w:p>
+      <w:pPr>
+        <w:keepNext/>
+        <w:jc w:val="center"/>
+      </w:pPr>
+      <w:r>
+        <w:rPr>
+          <w:noProof/>
+        </w:rPr>
+        <w:lastRenderedPageBreak/>
+        <w:drawing>
+          <wp:inline distT="0" distB="0" distL="0" distR="0" wp14:anchorId="71FF1FFC" wp14:editId="2552A094">
+            <wp:extent cx="5274310" cy="7392035"/>
+            <wp:effectExtent l="0" t="0" r="2540" b="0"/>
+            <wp:docPr id="7" name="Image 7"/>
+            <wp:cNvGraphicFramePr>
+              <a:graphicFrameLocks xmlns:a="http://schemas.openxmlformats.org/drawingml/2006/main" noChangeAspect="1"/>
+            </wp:cNvGraphicFramePr>
+            <a:graphic xmlns:a="http://schemas.openxmlformats.org/drawingml/2006/main">
+              <a:graphicData uri="http://schemas.openxmlformats.org/drawingml/2006/picture">
+                <pic:pic xmlns:pic="http://schemas.openxmlformats.org/drawingml/2006/picture">
+                  <pic:nvPicPr>
+                    <pic:cNvPr id="1" name=""/>
+                    <pic:cNvPicPr/>
+                  </pic:nvPicPr>
+                  <pic:blipFill>
+                    <a:blip r:embed="rId16"/>
+                    <a:stretch>
+                      <a:fillRect/>
+                    </a:stretch>
+                  </pic:blipFill>
+                  <pic:spPr>
+                    <a:xfrm>
+                      <a:off x="0" y="0"/>
+                      <a:ext cx="5274310" cy="7392035"/>
+                    </a:xfrm>
+                    <a:prstGeom prst="rect">
+                      <a:avLst/>
+                    </a:prstGeom>
+                  </pic:spPr>
+                </pic:pic>
+              </a:graphicData>
+            </a:graphic>
+          </wp:inline>
+        </w:drawing>
+      </w:r>
+    </w:p>
+    <w:p>
+      <w:pPr>
+        <w:pStyle w:val="Lgende"/>
+        <w:jc w:val="center"/>
+      </w:pPr>
+      <w:r>
+        <w:rPr>
+          <w:noProof/>
+        </w:rPr>
+        <w:fldChar w:fldCharType="begin"/>
+      </w:r>
+      <w:r>
+        <w:rPr>
+          <w:noProof/>
+        </w:rPr>
+        <w:instrText xml:space="preserve"> SEQ img \* ARABIC </w:instrText>
+      </w:r>
+      <w:r>
+        <w:rPr>
+          <w:noProof/>
+        </w:rPr>
+        <w:fldChar w:fldCharType="separate"/>
+      </w:r>
+      <w:r>
+        <w:rPr>
+          <w:noProof/>
+        </w:rPr>
+        <w:t>4</w:t>
+      </w:r>
+      <w:r>
+        <w:rPr>
+          <w:noProof/>
+        </w:rPr>
+        <w:fldChar w:fldCharType="end"/>
+      </w:r>
+      <w:r>
+        <w:t xml:space="preserve"> - Ajout d'une nouvelle action</w:t>
+      </w:r>
+    </w:p>
+    <w:p>
+      <w:r>
+        <w:br w:type="page"/>
+      </w:r>
+    </w:p>
+    <w:p>
+      <w:pPr>
+        <w:jc w:val="both"/>
+      </w:pPr>
+      <w:r>
+        <w:rPr>
+          <w:noProof/>
+        </w:rPr>
+        <w:lastRenderedPageBreak/>
+        <w:drawing>
+          <wp:anchor distT="0" distB="0" distL="114300" distR="114300" simplePos="0" relativeHeight="251663360" behindDoc="0" locked="0" layoutInCell="1" allowOverlap="1" wp14:anchorId="5B2C72A3">
+            <wp:simplePos x="0" y="0"/>
+            <wp:positionH relativeFrom="column">
+              <wp:posOffset>3162300</wp:posOffset>
+            </wp:positionH>
+            <wp:positionV relativeFrom="paragraph">
+              <wp:posOffset>9525</wp:posOffset>
+            </wp:positionV>
+            <wp:extent cx="2171700" cy="533400"/>
+            <wp:effectExtent l="0" t="0" r="0" b="0"/>
+            <wp:wrapSquare wrapText="bothSides"/>
+            <wp:docPr id="8" name="Image 8"/>
+            <wp:cNvGraphicFramePr>
+              <a:graphicFrameLocks xmlns:a="http://schemas.openxmlformats.org/drawingml/2006/main" noChangeAspect="1"/>
+            </wp:cNvGraphicFramePr>
+            <a:graphic xmlns:a="http://schemas.openxmlformats.org/drawingml/2006/main">
+              <a:graphicData uri="http://schemas.openxmlformats.org/drawingml/2006/picture">
+                <pic:pic xmlns:pic="http://schemas.openxmlformats.org/drawingml/2006/picture">
+                  <pic:nvPicPr>
+                    <pic:cNvPr id="1" name=""/>
+                    <pic:cNvPicPr/>
+                  </pic:nvPicPr>
+                  <pic:blipFill>
+                    <a:blip r:embed="rId17">
+                      <a:extLst>
+                        <a:ext uri="{28A0092B-C50C-407E-A947-70E740481C1C}">
+                          <a14:useLocalDpi xmlns:a14="http://schemas.microsoft.com/office/drawing/2010/main" val="0"/>
+                        </a:ext>
+                      </a:extLst>
+                    </a:blip>
+                    <a:stretch>
+                      <a:fillRect/>
+                    </a:stretch>
+                  </pic:blipFill>
+                  <pic:spPr>
+                    <a:xfrm>
+                      <a:off x="0" y="0"/>
+                      <a:ext cx="2171700" cy="533400"/>
+                    </a:xfrm>
+                    <a:prstGeom prst="rect">
+                      <a:avLst/>
+                    </a:prstGeom>
+                  </pic:spPr>
+                </pic:pic>
+              </a:graphicData>
+            </a:graphic>
+            <wp14:sizeRelH relativeFrom="margin">
+              <wp14:pctWidth>0</wp14:pctWidth>
+            </wp14:sizeRelH>
+            <wp14:sizeRelV relativeFrom="margin">
+              <wp14:pctHeight>0</wp14:pctHeight>
+            </wp14:sizeRelV>
+          </wp:anchor>
+        </w:drawing>
+      </w:r>
+      <w:r>
+        <w:t>L'</w:t>
+      </w:r>
+      <w:proofErr w:type="spellStart"/>
+      <w:r>
+        <w:rPr>
+          <w:i/>
+        </w:rPr>
+        <w:t>ICmd</w:t>
+      </w:r>
+      <w:proofErr w:type="spellEnd"/>
+      <w:r>
+        <w:t xml:space="preserve"> anonyme commence par enregistrer son contexte d'exécution, on voit ici qu'elle sauve la cellule actuellement sélectionnée et déclare des variables locales nécessaire pour son exécution ou son annulation.</w:t>
+      </w:r>
+    </w:p>
+    <w:p>
+      <w:pPr>
+        <w:jc w:val="both"/>
+      </w:pPr>
+      <w:r>
+        <w:t xml:space="preserve">Puis elle implémente les fonctions </w:t>
+      </w:r>
+      <w:proofErr w:type="gramStart"/>
+      <w:r>
+        <w:t>c</w:t>
+      </w:r>
+      <w:r>
+        <w:rPr>
+          <w:i/>
+        </w:rPr>
+        <w:t>ondition(</w:t>
+      </w:r>
+      <w:proofErr w:type="gramEnd"/>
+      <w:r>
+        <w:rPr>
+          <w:i/>
+        </w:rPr>
+        <w:t>)</w:t>
+      </w:r>
+      <w:r>
+        <w:t xml:space="preserve">, </w:t>
+      </w:r>
+      <w:proofErr w:type="spellStart"/>
+      <w:r>
+        <w:rPr>
+          <w:i/>
+        </w:rPr>
+        <w:t>execute</w:t>
+      </w:r>
+      <w:proofErr w:type="spellEnd"/>
+      <w:r>
+        <w:rPr>
+          <w:i/>
+        </w:rPr>
+        <w:t>()</w:t>
+      </w:r>
+      <w:r>
+        <w:t xml:space="preserve">, et </w:t>
+      </w:r>
+      <w:r>
+        <w:rPr>
+          <w:i/>
+        </w:rPr>
+        <w:t>undo()</w:t>
+      </w:r>
+      <w:r>
+        <w:t xml:space="preserve"> afin de réaliser l'action désirée.</w:t>
+      </w:r>
+    </w:p>
+    <w:p>
+      <w:pPr>
+        <w:jc w:val="both"/>
+      </w:pPr>
+      <w:r>
+        <w:t xml:space="preserve">Nous avons actuellement implémenté 5 </w:t>
+      </w:r>
+      <w:r>
+        <w:rPr>
+          <w:i/>
+        </w:rPr>
+        <w:t>Unit</w:t>
+      </w:r>
+      <w:r>
+        <w:t xml:space="preserve"> :</w:t>
+      </w:r>
+    </w:p>
+    <w:p>
+      <w:pPr>
+        <w:keepNext/>
+        <w:jc w:val="center"/>
+      </w:pPr>
+      <w:r>
+        <w:rPr>
+          <w:noProof/>
+        </w:rPr>
+        <w:drawing>
+          <wp:inline distT="0" distB="0" distL="0" distR="0" wp14:anchorId="78520E1C" wp14:editId="18BED55C">
+            <wp:extent cx="5274310" cy="4343400"/>
+            <wp:effectExtent l="0" t="0" r="2540" b="0"/>
+            <wp:docPr id="10" name="Image 10"/>
+            <wp:cNvGraphicFramePr>
+              <a:graphicFrameLocks xmlns:a="http://schemas.openxmlformats.org/drawingml/2006/main" noChangeAspect="1"/>
+            </wp:cNvGraphicFramePr>
+            <a:graphic xmlns:a="http://schemas.openxmlformats.org/drawingml/2006/main">
+              <a:graphicData uri="http://schemas.openxmlformats.org/drawingml/2006/picture">
+                <pic:pic xmlns:pic="http://schemas.openxmlformats.org/drawingml/2006/picture">
+                  <pic:nvPicPr>
+                    <pic:cNvPr id="1" name=""/>
+                    <pic:cNvPicPr/>
+                  </pic:nvPicPr>
+                  <pic:blipFill>
+                    <a:blip r:embed="rId18"/>
+                    <a:stretch>
+                      <a:fillRect/>
+                    </a:stretch>
+                  </pic:blipFill>
+                  <pic:spPr>
+                    <a:xfrm>
+                      <a:off x="0" y="0"/>
+                      <a:ext cx="5274310" cy="4343400"/>
+                    </a:xfrm>
+                    <a:prstGeom prst="rect">
+                      <a:avLst/>
+                    </a:prstGeom>
+                  </pic:spPr>
+                </pic:pic>
+              </a:graphicData>
+            </a:graphic>
+          </wp:inline>
+        </w:drawing>
+      </w:r>
+    </w:p>
+    <w:p>
+      <w:pPr>
+        <w:pStyle w:val="Lgende"/>
+        <w:jc w:val="center"/>
+      </w:pPr>
+      <w:r>
+        <w:rPr>
+          <w:noProof/>
+        </w:rPr>
+        <w:drawing>
+          <wp:anchor distT="0" distB="0" distL="114300" distR="114300" simplePos="0" relativeHeight="251669504" behindDoc="0" locked="0" layoutInCell="1" allowOverlap="1">
+            <wp:simplePos x="0" y="0"/>
+            <wp:positionH relativeFrom="column">
+              <wp:posOffset>0</wp:posOffset>
+            </wp:positionH>
+            <wp:positionV relativeFrom="paragraph">
+              <wp:posOffset>266700</wp:posOffset>
+            </wp:positionV>
+            <wp:extent cx="400050" cy="381000"/>
+            <wp:effectExtent l="0" t="0" r="0" b="0"/>
+            <wp:wrapSquare wrapText="bothSides"/>
+            <wp:docPr id="19" name="Image 19"/>
+            <wp:cNvGraphicFramePr>
+              <a:graphicFrameLocks xmlns:a="http://schemas.openxmlformats.org/drawingml/2006/main" noChangeAspect="1"/>
+            </wp:cNvGraphicFramePr>
+            <a:graphic xmlns:a="http://schemas.openxmlformats.org/drawingml/2006/main">
+              <a:graphicData uri="http://schemas.openxmlformats.org/drawingml/2006/picture">
+                <pic:pic xmlns:pic="http://schemas.openxmlformats.org/drawingml/2006/picture">
+                  <pic:nvPicPr>
+                    <pic:cNvPr id="0" name="Picture 9"/>
+                    <pic:cNvPicPr>
+                      <a:picLocks noChangeAspect="1" noChangeArrowheads="1"/>
+                    </pic:cNvPicPr>
+                  </pic:nvPicPr>
+                  <pic:blipFill>
+                    <a:blip r:embed="rId19">
+                      <a:extLst>
+                        <a:ext uri="{28A0092B-C50C-407E-A947-70E740481C1C}">
+                          <a14:useLocalDpi xmlns:a14="http://schemas.microsoft.com/office/drawing/2010/main" val="0"/>
+                        </a:ext>
+                      </a:extLst>
+                    </a:blip>
+                    <a:srcRect/>
+                    <a:stretch>
+                      <a:fillRect/>
+                    </a:stretch>
+                  </pic:blipFill>
+                  <pic:spPr bwMode="auto">
+                    <a:xfrm flipH="1">
+                      <a:off x="0" y="0"/>
+                      <a:ext cx="400050" cy="381000"/>
+                    </a:xfrm>
+                    <a:prstGeom prst="rect">
+                      <a:avLst/>
+                    </a:prstGeom>
+                    <a:noFill/>
+                    <a:ln>
+                      <a:noFill/>
+                    </a:ln>
+                  </pic:spPr>
+                </pic:pic>
+              </a:graphicData>
+            </a:graphic>
+          </wp:anchor>
+        </w:drawing>
+      </w:r>
+      <w:r>
+        <w:fldChar w:fldCharType="begin"/>
+      </w:r>
+      <w:r>
+        <w:instrText xml:space="preserve"> SEQ img \* ARABIC </w:instrText>
+      </w:r>
+      <w:r>
+        <w:fldChar w:fldCharType="separate"/>
+      </w:r>
+      <w:r>
+        <w:rPr>
+          <w:noProof/>
+        </w:rPr>
+        <w:t>5</w:t>
+      </w:r>
+      <w:r>
+        <w:fldChar w:fldCharType="end"/>
+      </w:r>
+      <w:r>
+        <w:t xml:space="preserve"> - UML des Unit </w:t>
+      </w:r>
+      <w:proofErr w:type="spellStart"/>
+      <w:r>
+        <w:t>conctètes</w:t>
+      </w:r>
+      <w:proofErr w:type="spellEnd"/>
+    </w:p>
+    <w:p>
+      <w:r>
+        <w:t>Chacune retourne une liste d'</w:t>
+      </w:r>
+      <w:r>
+        <w:rPr>
+          <w:i/>
+        </w:rPr>
+        <w:t>Action</w:t>
+      </w:r>
+      <w:r>
+        <w:t xml:space="preserve"> qui encapsulent des actions hétérogènes en exploitant la force du modèle commande.</w:t>
+      </w:r>
+    </w:p>
+    <w:p>
+      <w:r>
+        <w:br w:type="page"/>
+      </w:r>
+    </w:p>
+    <w:p>
+      <w:r>
+        <w:lastRenderedPageBreak/>
+        <w:t xml:space="preserve">Nous avons également implémenté 3 </w:t>
+      </w:r>
+      <w:proofErr w:type="spellStart"/>
+      <w:r>
+        <w:rPr>
+          <w:i/>
+        </w:rPr>
+        <w:t>Spell</w:t>
+      </w:r>
+      <w:proofErr w:type="spellEnd"/>
+      <w:r>
+        <w:t xml:space="preserve"> :</w:t>
+      </w:r>
+    </w:p>
+    <w:p>
+      <w:pPr>
+        <w:keepNext/>
+        <w:jc w:val="center"/>
+      </w:pPr>
+      <w:r>
+        <w:rPr>
+          <w:noProof/>
+        </w:rPr>
+        <w:drawing>
+          <wp:inline distT="0" distB="0" distL="0" distR="0" wp14:anchorId="7898016C" wp14:editId="5CC7AFEF">
+            <wp:extent cx="3790476" cy="4600000"/>
+            <wp:effectExtent l="0" t="0" r="635" b="0"/>
+            <wp:docPr id="11" name="Image 11"/>
+            <wp:cNvGraphicFramePr>
+              <a:graphicFrameLocks xmlns:a="http://schemas.openxmlformats.org/drawingml/2006/main" noChangeAspect="1"/>
+            </wp:cNvGraphicFramePr>
+            <a:graphic xmlns:a="http://schemas.openxmlformats.org/drawingml/2006/main">
+              <a:graphicData uri="http://schemas.openxmlformats.org/drawingml/2006/picture">
+                <pic:pic xmlns:pic="http://schemas.openxmlformats.org/drawingml/2006/picture">
+                  <pic:nvPicPr>
+                    <pic:cNvPr id="1" name=""/>
+                    <pic:cNvPicPr/>
+                  </pic:nvPicPr>
+                  <pic:blipFill>
+                    <a:blip r:embed="rId20"/>
+                    <a:stretch>
+                      <a:fillRect/>
+                    </a:stretch>
+                  </pic:blipFill>
+                  <pic:spPr>
+                    <a:xfrm>
+                      <a:off x="0" y="0"/>
+                      <a:ext cx="3790476" cy="4600000"/>
+                    </a:xfrm>
+                    <a:prstGeom prst="rect">
+                      <a:avLst/>
+                    </a:prstGeom>
+                  </pic:spPr>
+                </pic:pic>
+              </a:graphicData>
+            </a:graphic>
+          </wp:inline>
+        </w:drawing>
+      </w:r>
+    </w:p>
+    <w:p>
+      <w:pPr>
+        <w:pStyle w:val="Lgende"/>
+        <w:jc w:val="center"/>
+      </w:pPr>
+      <w:r>
+        <w:rPr>
+          <w:noProof/>
+        </w:rPr>
+        <w:drawing>
+          <wp:anchor distT="0" distB="0" distL="114300" distR="114300" simplePos="0" relativeHeight="251675648" behindDoc="0" locked="0" layoutInCell="1" allowOverlap="1" wp14:anchorId="49B5695C" wp14:editId="4F97C3C4">
+            <wp:simplePos x="0" y="0"/>
+            <wp:positionH relativeFrom="column">
+              <wp:posOffset>2505075</wp:posOffset>
+            </wp:positionH>
+            <wp:positionV relativeFrom="paragraph">
+              <wp:posOffset>273685</wp:posOffset>
+            </wp:positionV>
+            <wp:extent cx="381000" cy="381000"/>
+            <wp:effectExtent l="0" t="0" r="0" b="0"/>
+            <wp:wrapTopAndBottom/>
+            <wp:docPr id="17" name="Image 17"/>
+            <wp:cNvGraphicFramePr>
+              <a:graphicFrameLocks xmlns:a="http://schemas.openxmlformats.org/drawingml/2006/main" noChangeAspect="1"/>
+            </wp:cNvGraphicFramePr>
+            <a:graphic xmlns:a="http://schemas.openxmlformats.org/drawingml/2006/main">
+              <a:graphicData uri="http://schemas.openxmlformats.org/drawingml/2006/picture">
+                <pic:pic xmlns:pic="http://schemas.openxmlformats.org/drawingml/2006/picture">
+                  <pic:nvPicPr>
+                    <pic:cNvPr id="0" name="Picture 7"/>
+                    <pic:cNvPicPr>
+                      <a:picLocks noChangeAspect="1" noChangeArrowheads="1"/>
+                    </pic:cNvPicPr>
+                  </pic:nvPicPr>
+                  <pic:blipFill>
+                    <a:blip r:embed="rId21">
+                      <a:extLst>
+                        <a:ext uri="{28A0092B-C50C-407E-A947-70E740481C1C}">
+                          <a14:useLocalDpi xmlns:a14="http://schemas.microsoft.com/office/drawing/2010/main" val="0"/>
+                        </a:ext>
+                      </a:extLst>
+                    </a:blip>
+                    <a:srcRect/>
+                    <a:stretch>
+                      <a:fillRect/>
+                    </a:stretch>
+                  </pic:blipFill>
+                  <pic:spPr bwMode="auto">
+                    <a:xfrm>
+                      <a:off x="0" y="0"/>
+                      <a:ext cx="381000" cy="381000"/>
+                    </a:xfrm>
+                    <a:prstGeom prst="rect">
+                      <a:avLst/>
+                    </a:prstGeom>
+                    <a:noFill/>
+                    <a:ln>
+                      <a:noFill/>
+                    </a:ln>
+                  </pic:spPr>
+                </pic:pic>
+              </a:graphicData>
+            </a:graphic>
+          </wp:anchor>
+        </w:drawing>
+      </w:r>
+      <w:r>
+        <w:fldChar w:fldCharType="begin"/>
+      </w:r>
+      <w:r>
+        <w:instrText xml:space="preserve"> SEQ img \* ARABIC </w:instrText>
+      </w:r>
+      <w:r>
+        <w:fldChar w:fldCharType="separate"/>
+      </w:r>
+      <w:r>
+        <w:rPr>
+          <w:noProof/>
+        </w:rPr>
+        <w:t>6</w:t>
+      </w:r>
+      <w:r>
+        <w:fldChar w:fldCharType="end"/>
+      </w:r>
+      <w:r>
+        <w:t xml:space="preserve"> - UML des </w:t>
+      </w:r>
+      <w:proofErr w:type="spellStart"/>
+      <w:r>
+        <w:t>Spell</w:t>
+      </w:r>
+      <w:proofErr w:type="spellEnd"/>
+      <w:r>
+        <w:t xml:space="preserve"> concrets</w:t>
+      </w:r>
+    </w:p>
+    <w:p>
+      <w:r>
+        <w:t>De nature tout aussi hétérogène, ils retournent également une liste</w:t>
+      </w:r>
+      <w:r>
+        <w:t xml:space="preserve"> de leur </w:t>
+      </w:r>
+      <w:r>
+        <w:rPr>
+          <w:i/>
+        </w:rPr>
+        <w:t>Action</w:t>
+      </w:r>
+      <w:r>
+        <w:t>.</w:t>
+      </w:r>
+    </w:p>
+    <w:p/>
+    <w:p>
+      <w:r>
+        <w:br w:type="page"/>
+      </w:r>
+      <w:bookmarkStart w:id="0" w:name="_GoBack"/>
+      <w:bookmarkEnd w:id="0"/>
+    </w:p>
+    <w:p>
+      <w:pPr>
+        <w:pStyle w:val="Titre1"/>
+      </w:pPr>
+      <w:r>
+        <w:lastRenderedPageBreak/>
+        <w:t>Conclusion</w:t>
+      </w:r>
+    </w:p>
+    <w:p>
+      <w:r>
+        <w:rPr>
+          <w:noProof/>
+        </w:rPr>
+        <w:drawing>
+          <wp:anchor distT="0" distB="0" distL="114300" distR="114300" simplePos="0" relativeHeight="251666432" behindDoc="0" locked="0" layoutInCell="1" allowOverlap="1">
+            <wp:simplePos x="0" y="0"/>
+            <wp:positionH relativeFrom="column">
+              <wp:posOffset>28575</wp:posOffset>
+            </wp:positionH>
+            <wp:positionV relativeFrom="paragraph">
+              <wp:posOffset>29845</wp:posOffset>
+            </wp:positionV>
+            <wp:extent cx="466725" cy="504825"/>
+            <wp:effectExtent l="0" t="0" r="9525" b="9525"/>
+            <wp:wrapSquare wrapText="bothSides"/>
+            <wp:docPr id="20" name="Image 20"/>
+            <wp:cNvGraphicFramePr>
+              <a:graphicFrameLocks xmlns:a="http://schemas.openxmlformats.org/drawingml/2006/main" noChangeAspect="1"/>
+            </wp:cNvGraphicFramePr>
+            <a:graphic xmlns:a="http://schemas.openxmlformats.org/drawingml/2006/main">
+              <a:graphicData uri="http://schemas.openxmlformats.org/drawingml/2006/picture">
+                <pic:pic xmlns:pic="http://schemas.openxmlformats.org/drawingml/2006/picture">
+                  <pic:nvPicPr>
+                    <pic:cNvPr id="0" name="Picture 10"/>
+                    <pic:cNvPicPr>
+                      <a:picLocks noChangeAspect="1" noChangeArrowheads="1"/>
+                    </pic:cNvPicPr>
+                  </pic:nvPicPr>
+                  <pic:blipFill>
+                    <a:blip r:embed="rId22">
+                      <a:extLst>
+                        <a:ext uri="{28A0092B-C50C-407E-A947-70E740481C1C}">
+                          <a14:useLocalDpi xmlns:a14="http://schemas.microsoft.com/office/drawing/2010/main" val="0"/>
+                        </a:ext>
+                      </a:extLst>
+                    </a:blip>
+                    <a:srcRect/>
+                    <a:stretch>
+                      <a:fillRect/>
+                    </a:stretch>
+                  </pic:blipFill>
+                  <pic:spPr bwMode="auto">
+                    <a:xfrm flipH="1">
+                      <a:off x="0" y="0"/>
+                      <a:ext cx="466725" cy="504825"/>
+                    </a:xfrm>
+                    <a:prstGeom prst="rect">
+                      <a:avLst/>
+                    </a:prstGeom>
+                    <a:noFill/>
+                    <a:ln>
+                      <a:noFill/>
+                    </a:ln>
+                  </pic:spPr>
+                </pic:pic>
+              </a:graphicData>
+            </a:graphic>
+          </wp:anchor>
+        </w:drawing>
+      </w:r>
+      <w:r>
+        <w:t>L</w:t>
+      </w:r>
+      <w:r>
+        <w:t>a réalisation de ce projet a été très intéressante notamment pour approfondir la découverte et la puissance du modèle. Nous avons néanmoins observé beaucoup de difficultés dans l'implémentation de notre projet, pas forcément lié au modèle mais plutôt à nos objectifs.</w:t>
+      </w:r>
+    </w:p>
+    <w:p/>
+    <w:p>
+      <w:pPr>
+        <w:pStyle w:val="Titre2"/>
+      </w:pPr>
+      <w:r>
+        <w:t>Développement</w:t>
+      </w:r>
+    </w:p>
+    <w:p/>
+    <w:p>
+      <w:pPr>
+        <w:jc w:val="both"/>
+      </w:pPr>
+      <w:r>
+        <w:t xml:space="preserve">Lors de l'élaboration du schéma UML et de la </w:t>
+      </w:r>
+      <w:proofErr w:type="spellStart"/>
+      <w:r>
+        <w:t>reflexion</w:t>
+      </w:r>
+      <w:proofErr w:type="spellEnd"/>
+      <w:r>
+        <w:t xml:space="preserve"> sur la logique et la structure du projet, le modèle commande semblait être aisé à implémenter tout en permettant une grande simplification du code par le découplage des composants. </w:t>
+      </w:r>
+    </w:p>
+    <w:p>
+      <w:pPr>
+        <w:jc w:val="both"/>
+      </w:pPr>
+      <w:r>
+        <w:rPr>
+          <w:noProof/>
+        </w:rPr>
+        <w:drawing>
+          <wp:anchor distT="0" distB="0" distL="114300" distR="114300" simplePos="0" relativeHeight="251668480" behindDoc="0" locked="0" layoutInCell="1" allowOverlap="1">
+            <wp:simplePos x="0" y="0"/>
+            <wp:positionH relativeFrom="column">
+              <wp:posOffset>4819650</wp:posOffset>
+            </wp:positionH>
+            <wp:positionV relativeFrom="paragraph">
+              <wp:posOffset>99060</wp:posOffset>
+            </wp:positionV>
+            <wp:extent cx="409575" cy="381000"/>
+            <wp:effectExtent l="0" t="0" r="9525" b="0"/>
+            <wp:wrapSquare wrapText="bothSides"/>
+            <wp:docPr id="18" name="Image 18"/>
+            <wp:cNvGraphicFramePr>
+              <a:graphicFrameLocks xmlns:a="http://schemas.openxmlformats.org/drawingml/2006/main" noChangeAspect="1"/>
+            </wp:cNvGraphicFramePr>
+            <a:graphic xmlns:a="http://schemas.openxmlformats.org/drawingml/2006/main">
+              <a:graphicData uri="http://schemas.openxmlformats.org/drawingml/2006/picture">
+                <pic:pic xmlns:pic="http://schemas.openxmlformats.org/drawingml/2006/picture">
+                  <pic:nvPicPr>
+                    <pic:cNvPr id="0" name="Picture 8"/>
+                    <pic:cNvPicPr>
+                      <a:picLocks noChangeAspect="1" noChangeArrowheads="1"/>
+                    </pic:cNvPicPr>
+                  </pic:nvPicPr>
+                  <pic:blipFill>
+                    <a:blip r:embed="rId23">
+                      <a:extLst>
+                        <a:ext uri="{28A0092B-C50C-407E-A947-70E740481C1C}">
+                          <a14:useLocalDpi xmlns:a14="http://schemas.microsoft.com/office/drawing/2010/main" val="0"/>
+                        </a:ext>
+                      </a:extLst>
+                    </a:blip>
+                    <a:srcRect/>
+                    <a:stretch>
+                      <a:fillRect/>
+                    </a:stretch>
+                  </pic:blipFill>
+                  <pic:spPr bwMode="auto">
+                    <a:xfrm>
+                      <a:off x="0" y="0"/>
+                      <a:ext cx="409575" cy="381000"/>
+                    </a:xfrm>
+                    <a:prstGeom prst="rect">
+                      <a:avLst/>
+                    </a:prstGeom>
+                    <a:noFill/>
+                    <a:ln>
+                      <a:noFill/>
+                    </a:ln>
+                  </pic:spPr>
+                </pic:pic>
+              </a:graphicData>
+            </a:graphic>
+          </wp:anchor>
+        </w:drawing>
+      </w:r>
+      <w:r>
+        <w:t>Néanmoins étant la première fois que nous l'implémentions ainsi nous avons</w:t>
+      </w:r>
+      <w:r>
+        <w:t xml:space="preserve"> </w:t>
+      </w:r>
+      <w:r>
+        <w:t xml:space="preserve">sous-estimé l'accès à l'information. Notre application a été développée suivant le modèle MVC en plus du modèle commande, et l'accès au modèle s'est avéré plus difficile que prévu engendrant un développement </w:t>
+      </w:r>
+      <w:r>
+        <w:t>archaïque</w:t>
+      </w:r>
+      <w:r>
+        <w:t xml:space="preserve"> accompagné d'un peu de code spaghetti qui </w:t>
+      </w:r>
+      <w:r>
+        <w:t>a été</w:t>
+      </w:r>
+      <w:r>
+        <w:t xml:space="preserve"> long à factoriser. </w:t>
+      </w:r>
+    </w:p>
+    <w:p>
+      <w:pPr>
+        <w:jc w:val="both"/>
+      </w:pPr>
+      <w:r>
+        <w:t>Malgré ces difficultés</w:t>
+      </w:r>
+      <w:r>
+        <w:t>,</w:t>
+      </w:r>
+      <w:r>
+        <w:t xml:space="preserve"> </w:t>
+      </w:r>
+      <w:r>
+        <w:t>ce</w:t>
+      </w:r>
+      <w:r>
+        <w:t xml:space="preserve"> projet </w:t>
+      </w:r>
+      <w:r>
+        <w:t xml:space="preserve">a été </w:t>
+      </w:r>
+      <w:r>
+        <w:t xml:space="preserve">très intéressant à développer. Nous avons pris beaucoup de plaisir à imaginer un univers pour notre jeu et sommes globalement satisfaits du résultat, même si </w:t>
+      </w:r>
+      <w:r>
+        <w:t>on retient qu'</w:t>
+      </w:r>
+      <w:r>
+        <w:t>il est littéralement impossible de faire une interface graphique jolie et visuellement acceptable avec Swing.</w:t>
+      </w:r>
+    </w:p>
+    <w:p>
+      <w:pPr>
+        <w:jc w:val="both"/>
       </w:pPr>
     </w:p>
     <w:sectPr>
-      <w:footerReference w:type="default" r:id="rId12"/>
+      <w:footerReference w:type="default" r:id="rId24"/>
       <w:pgSz w:w="11906" w:h="16838" w:code="9"/>
       <w:pgMar w:top="1728" w:right="1800" w:bottom="1440" w:left="1800" w:header="720" w:footer="720" w:gutter="0"/>
       <w:pgNumType w:start="0"/>
@@ -1447,6 +3527,530 @@
     </w:lvl>
   </w:abstractNum>
   <w:abstractNum w:abstractNumId="12" w15:restartNumberingAfterBreak="0">
+    <w:nsid w:val="11936340"/>
+    <w:multiLevelType w:val="multilevel"/>
+    <w:tmpl w:val="DABAB764"/>
+    <w:lvl w:ilvl="0">
+      <w:start w:val="1"/>
+      <w:numFmt w:val="bullet"/>
+      <w:lvlText w:val=""/>
+      <w:lvlJc w:val="left"/>
+      <w:pPr>
+        <w:tabs>
+          <w:tab w:val="num" w:pos="720"/>
+        </w:tabs>
+        <w:ind w:left="720" w:hanging="360"/>
+      </w:pPr>
+      <w:rPr>
+        <w:rFonts w:ascii="Wingdings" w:hAnsi="Wingdings" w:hint="default"/>
+        <w:sz w:val="20"/>
+      </w:rPr>
+    </w:lvl>
+    <w:lvl w:ilvl="1" w:tentative="1">
+      <w:start w:val="1"/>
+      <w:numFmt w:val="bullet"/>
+      <w:lvlText w:val=""/>
+      <w:lvlJc w:val="left"/>
+      <w:pPr>
+        <w:tabs>
+          <w:tab w:val="num" w:pos="1440"/>
+        </w:tabs>
+        <w:ind w:left="1440" w:hanging="360"/>
+      </w:pPr>
+      <w:rPr>
+        <w:rFonts w:ascii="Wingdings" w:hAnsi="Wingdings" w:hint="default"/>
+        <w:sz w:val="20"/>
+      </w:rPr>
+    </w:lvl>
+    <w:lvl w:ilvl="2" w:tentative="1">
+      <w:start w:val="1"/>
+      <w:numFmt w:val="bullet"/>
+      <w:lvlText w:val=""/>
+      <w:lvlJc w:val="left"/>
+      <w:pPr>
+        <w:tabs>
+          <w:tab w:val="num" w:pos="2160"/>
+        </w:tabs>
+        <w:ind w:left="2160" w:hanging="360"/>
+      </w:pPr>
+      <w:rPr>
+        <w:rFonts w:ascii="Wingdings" w:hAnsi="Wingdings" w:hint="default"/>
+        <w:sz w:val="20"/>
+      </w:rPr>
+    </w:lvl>
+    <w:lvl w:ilvl="3" w:tentative="1">
+      <w:start w:val="1"/>
+      <w:numFmt w:val="bullet"/>
+      <w:lvlText w:val=""/>
+      <w:lvlJc w:val="left"/>
+      <w:pPr>
+        <w:tabs>
+          <w:tab w:val="num" w:pos="2880"/>
+        </w:tabs>
+        <w:ind w:left="2880" w:hanging="360"/>
+      </w:pPr>
+      <w:rPr>
+        <w:rFonts w:ascii="Wingdings" w:hAnsi="Wingdings" w:hint="default"/>
+        <w:sz w:val="20"/>
+      </w:rPr>
+    </w:lvl>
+    <w:lvl w:ilvl="4" w:tentative="1">
+      <w:start w:val="1"/>
+      <w:numFmt w:val="bullet"/>
+      <w:lvlText w:val=""/>
+      <w:lvlJc w:val="left"/>
+      <w:pPr>
+        <w:tabs>
+          <w:tab w:val="num" w:pos="3600"/>
+        </w:tabs>
+        <w:ind w:left="3600" w:hanging="360"/>
+      </w:pPr>
+      <w:rPr>
+        <w:rFonts w:ascii="Wingdings" w:hAnsi="Wingdings" w:hint="default"/>
+        <w:sz w:val="20"/>
+      </w:rPr>
+    </w:lvl>
+    <w:lvl w:ilvl="5" w:tentative="1">
+      <w:start w:val="1"/>
+      <w:numFmt w:val="bullet"/>
+      <w:lvlText w:val=""/>
+      <w:lvlJc w:val="left"/>
+      <w:pPr>
+        <w:tabs>
+          <w:tab w:val="num" w:pos="4320"/>
+        </w:tabs>
+        <w:ind w:left="4320" w:hanging="360"/>
+      </w:pPr>
+      <w:rPr>
+        <w:rFonts w:ascii="Wingdings" w:hAnsi="Wingdings" w:hint="default"/>
+        <w:sz w:val="20"/>
+      </w:rPr>
+    </w:lvl>
+    <w:lvl w:ilvl="6" w:tentative="1">
+      <w:start w:val="1"/>
+      <w:numFmt w:val="bullet"/>
+      <w:lvlText w:val=""/>
+      <w:lvlJc w:val="left"/>
+      <w:pPr>
+        <w:tabs>
+          <w:tab w:val="num" w:pos="5040"/>
+        </w:tabs>
+        <w:ind w:left="5040" w:hanging="360"/>
+      </w:pPr>
+      <w:rPr>
+        <w:rFonts w:ascii="Wingdings" w:hAnsi="Wingdings" w:hint="default"/>
+        <w:sz w:val="20"/>
+      </w:rPr>
+    </w:lvl>
+    <w:lvl w:ilvl="7" w:tentative="1">
+      <w:start w:val="1"/>
+      <w:numFmt w:val="bullet"/>
+      <w:lvlText w:val=""/>
+      <w:lvlJc w:val="left"/>
+      <w:pPr>
+        <w:tabs>
+          <w:tab w:val="num" w:pos="5760"/>
+        </w:tabs>
+        <w:ind w:left="5760" w:hanging="360"/>
+      </w:pPr>
+      <w:rPr>
+        <w:rFonts w:ascii="Wingdings" w:hAnsi="Wingdings" w:hint="default"/>
+        <w:sz w:val="20"/>
+      </w:rPr>
+    </w:lvl>
+    <w:lvl w:ilvl="8" w:tentative="1">
+      <w:start w:val="1"/>
+      <w:numFmt w:val="bullet"/>
+      <w:lvlText w:val=""/>
+      <w:lvlJc w:val="left"/>
+      <w:pPr>
+        <w:tabs>
+          <w:tab w:val="num" w:pos="6480"/>
+        </w:tabs>
+        <w:ind w:left="6480" w:hanging="360"/>
+      </w:pPr>
+      <w:rPr>
+        <w:rFonts w:ascii="Wingdings" w:hAnsi="Wingdings" w:hint="default"/>
+        <w:sz w:val="20"/>
+      </w:rPr>
+    </w:lvl>
+  </w:abstractNum>
+  <w:abstractNum w:abstractNumId="13" w15:restartNumberingAfterBreak="0">
+    <w:nsid w:val="31E71C19"/>
+    <w:multiLevelType w:val="multilevel"/>
+    <w:tmpl w:val="344C9A00"/>
+    <w:lvl w:ilvl="0">
+      <w:start w:val="1"/>
+      <w:numFmt w:val="bullet"/>
+      <w:lvlText w:val=""/>
+      <w:lvlJc w:val="left"/>
+      <w:pPr>
+        <w:tabs>
+          <w:tab w:val="num" w:pos="720"/>
+        </w:tabs>
+        <w:ind w:left="720" w:hanging="360"/>
+      </w:pPr>
+      <w:rPr>
+        <w:rFonts w:ascii="Wingdings" w:hAnsi="Wingdings" w:hint="default"/>
+        <w:sz w:val="20"/>
+      </w:rPr>
+    </w:lvl>
+    <w:lvl w:ilvl="1" w:tentative="1">
+      <w:start w:val="1"/>
+      <w:numFmt w:val="bullet"/>
+      <w:lvlText w:val=""/>
+      <w:lvlJc w:val="left"/>
+      <w:pPr>
+        <w:tabs>
+          <w:tab w:val="num" w:pos="1440"/>
+        </w:tabs>
+        <w:ind w:left="1440" w:hanging="360"/>
+      </w:pPr>
+      <w:rPr>
+        <w:rFonts w:ascii="Wingdings" w:hAnsi="Wingdings" w:hint="default"/>
+        <w:sz w:val="20"/>
+      </w:rPr>
+    </w:lvl>
+    <w:lvl w:ilvl="2" w:tentative="1">
+      <w:start w:val="1"/>
+      <w:numFmt w:val="bullet"/>
+      <w:lvlText w:val=""/>
+      <w:lvlJc w:val="left"/>
+      <w:pPr>
+        <w:tabs>
+          <w:tab w:val="num" w:pos="2160"/>
+        </w:tabs>
+        <w:ind w:left="2160" w:hanging="360"/>
+      </w:pPr>
+      <w:rPr>
+        <w:rFonts w:ascii="Wingdings" w:hAnsi="Wingdings" w:hint="default"/>
+        <w:sz w:val="20"/>
+      </w:rPr>
+    </w:lvl>
+    <w:lvl w:ilvl="3" w:tentative="1">
+      <w:start w:val="1"/>
+      <w:numFmt w:val="bullet"/>
+      <w:lvlText w:val=""/>
+      <w:lvlJc w:val="left"/>
+      <w:pPr>
+        <w:tabs>
+          <w:tab w:val="num" w:pos="2880"/>
+        </w:tabs>
+        <w:ind w:left="2880" w:hanging="360"/>
+      </w:pPr>
+      <w:rPr>
+        <w:rFonts w:ascii="Wingdings" w:hAnsi="Wingdings" w:hint="default"/>
+        <w:sz w:val="20"/>
+      </w:rPr>
+    </w:lvl>
+    <w:lvl w:ilvl="4" w:tentative="1">
+      <w:start w:val="1"/>
+      <w:numFmt w:val="bullet"/>
+      <w:lvlText w:val=""/>
+      <w:lvlJc w:val="left"/>
+      <w:pPr>
+        <w:tabs>
+          <w:tab w:val="num" w:pos="3600"/>
+        </w:tabs>
+        <w:ind w:left="3600" w:hanging="360"/>
+      </w:pPr>
+      <w:rPr>
+        <w:rFonts w:ascii="Wingdings" w:hAnsi="Wingdings" w:hint="default"/>
+        <w:sz w:val="20"/>
+      </w:rPr>
+    </w:lvl>
+    <w:lvl w:ilvl="5" w:tentative="1">
+      <w:start w:val="1"/>
+      <w:numFmt w:val="bullet"/>
+      <w:lvlText w:val=""/>
+      <w:lvlJc w:val="left"/>
+      <w:pPr>
+        <w:tabs>
+          <w:tab w:val="num" w:pos="4320"/>
+        </w:tabs>
+        <w:ind w:left="4320" w:hanging="360"/>
+      </w:pPr>
+      <w:rPr>
+        <w:rFonts w:ascii="Wingdings" w:hAnsi="Wingdings" w:hint="default"/>
+        <w:sz w:val="20"/>
+      </w:rPr>
+    </w:lvl>
+    <w:lvl w:ilvl="6" w:tentative="1">
+      <w:start w:val="1"/>
+      <w:numFmt w:val="bullet"/>
+      <w:lvlText w:val=""/>
+      <w:lvlJc w:val="left"/>
+      <w:pPr>
+        <w:tabs>
+          <w:tab w:val="num" w:pos="5040"/>
+        </w:tabs>
+        <w:ind w:left="5040" w:hanging="360"/>
+      </w:pPr>
+      <w:rPr>
+        <w:rFonts w:ascii="Wingdings" w:hAnsi="Wingdings" w:hint="default"/>
+        <w:sz w:val="20"/>
+      </w:rPr>
+    </w:lvl>
+    <w:lvl w:ilvl="7" w:tentative="1">
+      <w:start w:val="1"/>
+      <w:numFmt w:val="bullet"/>
+      <w:lvlText w:val=""/>
+      <w:lvlJc w:val="left"/>
+      <w:pPr>
+        <w:tabs>
+          <w:tab w:val="num" w:pos="5760"/>
+        </w:tabs>
+        <w:ind w:left="5760" w:hanging="360"/>
+      </w:pPr>
+      <w:rPr>
+        <w:rFonts w:ascii="Wingdings" w:hAnsi="Wingdings" w:hint="default"/>
+        <w:sz w:val="20"/>
+      </w:rPr>
+    </w:lvl>
+    <w:lvl w:ilvl="8" w:tentative="1">
+      <w:start w:val="1"/>
+      <w:numFmt w:val="bullet"/>
+      <w:lvlText w:val=""/>
+      <w:lvlJc w:val="left"/>
+      <w:pPr>
+        <w:tabs>
+          <w:tab w:val="num" w:pos="6480"/>
+        </w:tabs>
+        <w:ind w:left="6480" w:hanging="360"/>
+      </w:pPr>
+      <w:rPr>
+        <w:rFonts w:ascii="Wingdings" w:hAnsi="Wingdings" w:hint="default"/>
+        <w:sz w:val="20"/>
+      </w:rPr>
+    </w:lvl>
+  </w:abstractNum>
+  <w:abstractNum w:abstractNumId="14" w15:restartNumberingAfterBreak="0">
+    <w:nsid w:val="3AFF77B9"/>
+    <w:multiLevelType w:val="hybridMultilevel"/>
+    <w:tmpl w:val="B088F3E6"/>
+    <w:lvl w:ilvl="0" w:tplc="08090001">
+      <w:start w:val="1"/>
+      <w:numFmt w:val="bullet"/>
+      <w:lvlText w:val=""/>
+      <w:lvlJc w:val="left"/>
+      <w:pPr>
+        <w:ind w:left="720" w:hanging="360"/>
+      </w:pPr>
+      <w:rPr>
+        <w:rFonts w:ascii="Symbol" w:hAnsi="Symbol" w:hint="default"/>
+      </w:rPr>
+    </w:lvl>
+    <w:lvl w:ilvl="1" w:tplc="08090003" w:tentative="1">
+      <w:start w:val="1"/>
+      <w:numFmt w:val="bullet"/>
+      <w:lvlText w:val="o"/>
+      <w:lvlJc w:val="left"/>
+      <w:pPr>
+        <w:ind w:left="1440" w:hanging="360"/>
+      </w:pPr>
+      <w:rPr>
+        <w:rFonts w:ascii="Courier New" w:hAnsi="Courier New" w:cs="Courier New" w:hint="default"/>
+      </w:rPr>
+    </w:lvl>
+    <w:lvl w:ilvl="2" w:tplc="08090005" w:tentative="1">
+      <w:start w:val="1"/>
+      <w:numFmt w:val="bullet"/>
+      <w:lvlText w:val=""/>
+      <w:lvlJc w:val="left"/>
+      <w:pPr>
+        <w:ind w:left="2160" w:hanging="360"/>
+      </w:pPr>
+      <w:rPr>
+        <w:rFonts w:ascii="Wingdings" w:hAnsi="Wingdings" w:hint="default"/>
+      </w:rPr>
+    </w:lvl>
+    <w:lvl w:ilvl="3" w:tplc="08090001" w:tentative="1">
+      <w:start w:val="1"/>
+      <w:numFmt w:val="bullet"/>
+      <w:lvlText w:val=""/>
+      <w:lvlJc w:val="left"/>
+      <w:pPr>
+        <w:ind w:left="2880" w:hanging="360"/>
+      </w:pPr>
+      <w:rPr>
+        <w:rFonts w:ascii="Symbol" w:hAnsi="Symbol" w:hint="default"/>
+      </w:rPr>
+    </w:lvl>
+    <w:lvl w:ilvl="4" w:tplc="08090003" w:tentative="1">
+      <w:start w:val="1"/>
+      <w:numFmt w:val="bullet"/>
+      <w:lvlText w:val="o"/>
+      <w:lvlJc w:val="left"/>
+      <w:pPr>
+        <w:ind w:left="3600" w:hanging="360"/>
+      </w:pPr>
+      <w:rPr>
+        <w:rFonts w:ascii="Courier New" w:hAnsi="Courier New" w:cs="Courier New" w:hint="default"/>
+      </w:rPr>
+    </w:lvl>
+    <w:lvl w:ilvl="5" w:tplc="08090005" w:tentative="1">
+      <w:start w:val="1"/>
+      <w:numFmt w:val="bullet"/>
+      <w:lvlText w:val=""/>
+      <w:lvlJc w:val="left"/>
+      <w:pPr>
+        <w:ind w:left="4320" w:hanging="360"/>
+      </w:pPr>
+      <w:rPr>
+        <w:rFonts w:ascii="Wingdings" w:hAnsi="Wingdings" w:hint="default"/>
+      </w:rPr>
+    </w:lvl>
+    <w:lvl w:ilvl="6" w:tplc="08090001" w:tentative="1">
+      <w:start w:val="1"/>
+      <w:numFmt w:val="bullet"/>
+      <w:lvlText w:val=""/>
+      <w:lvlJc w:val="left"/>
+      <w:pPr>
+        <w:ind w:left="5040" w:hanging="360"/>
+      </w:pPr>
+      <w:rPr>
+        <w:rFonts w:ascii="Symbol" w:hAnsi="Symbol" w:hint="default"/>
+      </w:rPr>
+    </w:lvl>
+    <w:lvl w:ilvl="7" w:tplc="08090003" w:tentative="1">
+      <w:start w:val="1"/>
+      <w:numFmt w:val="bullet"/>
+      <w:lvlText w:val="o"/>
+      <w:lvlJc w:val="left"/>
+      <w:pPr>
+        <w:ind w:left="5760" w:hanging="360"/>
+      </w:pPr>
+      <w:rPr>
+        <w:rFonts w:ascii="Courier New" w:hAnsi="Courier New" w:cs="Courier New" w:hint="default"/>
+      </w:rPr>
+    </w:lvl>
+    <w:lvl w:ilvl="8" w:tplc="08090005" w:tentative="1">
+      <w:start w:val="1"/>
+      <w:numFmt w:val="bullet"/>
+      <w:lvlText w:val=""/>
+      <w:lvlJc w:val="left"/>
+      <w:pPr>
+        <w:ind w:left="6480" w:hanging="360"/>
+      </w:pPr>
+      <w:rPr>
+        <w:rFonts w:ascii="Wingdings" w:hAnsi="Wingdings" w:hint="default"/>
+      </w:rPr>
+    </w:lvl>
+  </w:abstractNum>
+  <w:abstractNum w:abstractNumId="15" w15:restartNumberingAfterBreak="0">
+    <w:nsid w:val="443A1AA9"/>
+    <w:multiLevelType w:val="hybridMultilevel"/>
+    <w:tmpl w:val="F294975A"/>
+    <w:lvl w:ilvl="0" w:tplc="08090001">
+      <w:start w:val="1"/>
+      <w:numFmt w:val="bullet"/>
+      <w:lvlText w:val=""/>
+      <w:lvlJc w:val="left"/>
+      <w:pPr>
+        <w:ind w:left="720" w:hanging="360"/>
+      </w:pPr>
+      <w:rPr>
+        <w:rFonts w:ascii="Symbol" w:hAnsi="Symbol" w:hint="default"/>
+      </w:rPr>
+    </w:lvl>
+    <w:lvl w:ilvl="1" w:tplc="08090003" w:tentative="1">
+      <w:start w:val="1"/>
+      <w:numFmt w:val="bullet"/>
+      <w:lvlText w:val="o"/>
+      <w:lvlJc w:val="left"/>
+      <w:pPr>
+        <w:ind w:left="1440" w:hanging="360"/>
+      </w:pPr>
+      <w:rPr>
+        <w:rFonts w:ascii="Courier New" w:hAnsi="Courier New" w:cs="Courier New" w:hint="default"/>
+      </w:rPr>
+    </w:lvl>
+    <w:lvl w:ilvl="2" w:tplc="08090005" w:tentative="1">
+      <w:start w:val="1"/>
+      <w:numFmt w:val="bullet"/>
+      <w:lvlText w:val=""/>
+      <w:lvlJc w:val="left"/>
+      <w:pPr>
+        <w:ind w:left="2160" w:hanging="360"/>
+      </w:pPr>
+      <w:rPr>
+        <w:rFonts w:ascii="Wingdings" w:hAnsi="Wingdings" w:hint="default"/>
+      </w:rPr>
+    </w:lvl>
+    <w:lvl w:ilvl="3" w:tplc="08090001" w:tentative="1">
+      <w:start w:val="1"/>
+      <w:numFmt w:val="bullet"/>
+      <w:lvlText w:val=""/>
+      <w:lvlJc w:val="left"/>
+      <w:pPr>
+        <w:ind w:left="2880" w:hanging="360"/>
+      </w:pPr>
+      <w:rPr>
+        <w:rFonts w:ascii="Symbol" w:hAnsi="Symbol" w:hint="default"/>
+      </w:rPr>
+    </w:lvl>
+    <w:lvl w:ilvl="4" w:tplc="08090003" w:tentative="1">
+      <w:start w:val="1"/>
+      <w:numFmt w:val="bullet"/>
+      <w:lvlText w:val="o"/>
+      <w:lvlJc w:val="left"/>
+      <w:pPr>
+        <w:ind w:left="3600" w:hanging="360"/>
+      </w:pPr>
+      <w:rPr>
+        <w:rFonts w:ascii="Courier New" w:hAnsi="Courier New" w:cs="Courier New" w:hint="default"/>
+      </w:rPr>
+    </w:lvl>
+    <w:lvl w:ilvl="5" w:tplc="08090005" w:tentative="1">
+      <w:start w:val="1"/>
+      <w:numFmt w:val="bullet"/>
+      <w:lvlText w:val=""/>
+      <w:lvlJc w:val="left"/>
+      <w:pPr>
+        <w:ind w:left="4320" w:hanging="360"/>
+      </w:pPr>
+      <w:rPr>
+        <w:rFonts w:ascii="Wingdings" w:hAnsi="Wingdings" w:hint="default"/>
+      </w:rPr>
+    </w:lvl>
+    <w:lvl w:ilvl="6" w:tplc="08090001" w:tentative="1">
+      <w:start w:val="1"/>
+      <w:numFmt w:val="bullet"/>
+      <w:lvlText w:val=""/>
+      <w:lvlJc w:val="left"/>
+      <w:pPr>
+        <w:ind w:left="5040" w:hanging="360"/>
+      </w:pPr>
+      <w:rPr>
+        <w:rFonts w:ascii="Symbol" w:hAnsi="Symbol" w:hint="default"/>
+      </w:rPr>
+    </w:lvl>
+    <w:lvl w:ilvl="7" w:tplc="08090003" w:tentative="1">
+      <w:start w:val="1"/>
+      <w:numFmt w:val="bullet"/>
+      <w:lvlText w:val="o"/>
+      <w:lvlJc w:val="left"/>
+      <w:pPr>
+        <w:ind w:left="5760" w:hanging="360"/>
+      </w:pPr>
+      <w:rPr>
+        <w:rFonts w:ascii="Courier New" w:hAnsi="Courier New" w:cs="Courier New" w:hint="default"/>
+      </w:rPr>
+    </w:lvl>
+    <w:lvl w:ilvl="8" w:tplc="08090005" w:tentative="1">
+      <w:start w:val="1"/>
+      <w:numFmt w:val="bullet"/>
+      <w:lvlText w:val=""/>
+      <w:lvlJc w:val="left"/>
+      <w:pPr>
+        <w:ind w:left="6480" w:hanging="360"/>
+      </w:pPr>
+      <w:rPr>
+        <w:rFonts w:ascii="Wingdings" w:hAnsi="Wingdings" w:hint="default"/>
+      </w:rPr>
+    </w:lvl>
+  </w:abstractNum>
+  <w:abstractNum w:abstractNumId="16" w15:restartNumberingAfterBreak="0">
     <w:nsid w:val="47164D09"/>
     <w:multiLevelType w:val="multilevel"/>
     <w:tmpl w:val="0409001F"/>
@@ -1530,6 +4134,232 @@
       <w:pPr>
         <w:ind w:left="4320" w:hanging="1440"/>
       </w:pPr>
+    </w:lvl>
+  </w:abstractNum>
+  <w:abstractNum w:abstractNumId="17" w15:restartNumberingAfterBreak="0">
+    <w:nsid w:val="6CF6557B"/>
+    <w:multiLevelType w:val="hybridMultilevel"/>
+    <w:tmpl w:val="3C98F6E6"/>
+    <w:lvl w:ilvl="0" w:tplc="08090001">
+      <w:start w:val="1"/>
+      <w:numFmt w:val="bullet"/>
+      <w:lvlText w:val=""/>
+      <w:lvlJc w:val="left"/>
+      <w:pPr>
+        <w:ind w:left="720" w:hanging="360"/>
+      </w:pPr>
+      <w:rPr>
+        <w:rFonts w:ascii="Symbol" w:hAnsi="Symbol" w:hint="default"/>
+      </w:rPr>
+    </w:lvl>
+    <w:lvl w:ilvl="1" w:tplc="08090003" w:tentative="1">
+      <w:start w:val="1"/>
+      <w:numFmt w:val="bullet"/>
+      <w:lvlText w:val="o"/>
+      <w:lvlJc w:val="left"/>
+      <w:pPr>
+        <w:ind w:left="1440" w:hanging="360"/>
+      </w:pPr>
+      <w:rPr>
+        <w:rFonts w:ascii="Courier New" w:hAnsi="Courier New" w:cs="Courier New" w:hint="default"/>
+      </w:rPr>
+    </w:lvl>
+    <w:lvl w:ilvl="2" w:tplc="08090005" w:tentative="1">
+      <w:start w:val="1"/>
+      <w:numFmt w:val="bullet"/>
+      <w:lvlText w:val=""/>
+      <w:lvlJc w:val="left"/>
+      <w:pPr>
+        <w:ind w:left="2160" w:hanging="360"/>
+      </w:pPr>
+      <w:rPr>
+        <w:rFonts w:ascii="Wingdings" w:hAnsi="Wingdings" w:hint="default"/>
+      </w:rPr>
+    </w:lvl>
+    <w:lvl w:ilvl="3" w:tplc="08090001" w:tentative="1">
+      <w:start w:val="1"/>
+      <w:numFmt w:val="bullet"/>
+      <w:lvlText w:val=""/>
+      <w:lvlJc w:val="left"/>
+      <w:pPr>
+        <w:ind w:left="2880" w:hanging="360"/>
+      </w:pPr>
+      <w:rPr>
+        <w:rFonts w:ascii="Symbol" w:hAnsi="Symbol" w:hint="default"/>
+      </w:rPr>
+    </w:lvl>
+    <w:lvl w:ilvl="4" w:tplc="08090003" w:tentative="1">
+      <w:start w:val="1"/>
+      <w:numFmt w:val="bullet"/>
+      <w:lvlText w:val="o"/>
+      <w:lvlJc w:val="left"/>
+      <w:pPr>
+        <w:ind w:left="3600" w:hanging="360"/>
+      </w:pPr>
+      <w:rPr>
+        <w:rFonts w:ascii="Courier New" w:hAnsi="Courier New" w:cs="Courier New" w:hint="default"/>
+      </w:rPr>
+    </w:lvl>
+    <w:lvl w:ilvl="5" w:tplc="08090005" w:tentative="1">
+      <w:start w:val="1"/>
+      <w:numFmt w:val="bullet"/>
+      <w:lvlText w:val=""/>
+      <w:lvlJc w:val="left"/>
+      <w:pPr>
+        <w:ind w:left="4320" w:hanging="360"/>
+      </w:pPr>
+      <w:rPr>
+        <w:rFonts w:ascii="Wingdings" w:hAnsi="Wingdings" w:hint="default"/>
+      </w:rPr>
+    </w:lvl>
+    <w:lvl w:ilvl="6" w:tplc="08090001" w:tentative="1">
+      <w:start w:val="1"/>
+      <w:numFmt w:val="bullet"/>
+      <w:lvlText w:val=""/>
+      <w:lvlJc w:val="left"/>
+      <w:pPr>
+        <w:ind w:left="5040" w:hanging="360"/>
+      </w:pPr>
+      <w:rPr>
+        <w:rFonts w:ascii="Symbol" w:hAnsi="Symbol" w:hint="default"/>
+      </w:rPr>
+    </w:lvl>
+    <w:lvl w:ilvl="7" w:tplc="08090003" w:tentative="1">
+      <w:start w:val="1"/>
+      <w:numFmt w:val="bullet"/>
+      <w:lvlText w:val="o"/>
+      <w:lvlJc w:val="left"/>
+      <w:pPr>
+        <w:ind w:left="5760" w:hanging="360"/>
+      </w:pPr>
+      <w:rPr>
+        <w:rFonts w:ascii="Courier New" w:hAnsi="Courier New" w:cs="Courier New" w:hint="default"/>
+      </w:rPr>
+    </w:lvl>
+    <w:lvl w:ilvl="8" w:tplc="08090005" w:tentative="1">
+      <w:start w:val="1"/>
+      <w:numFmt w:val="bullet"/>
+      <w:lvlText w:val=""/>
+      <w:lvlJc w:val="left"/>
+      <w:pPr>
+        <w:ind w:left="6480" w:hanging="360"/>
+      </w:pPr>
+      <w:rPr>
+        <w:rFonts w:ascii="Wingdings" w:hAnsi="Wingdings" w:hint="default"/>
+      </w:rPr>
+    </w:lvl>
+  </w:abstractNum>
+  <w:abstractNum w:abstractNumId="18" w15:restartNumberingAfterBreak="0">
+    <w:nsid w:val="7198281E"/>
+    <w:multiLevelType w:val="hybridMultilevel"/>
+    <w:tmpl w:val="6D7A6582"/>
+    <w:lvl w:ilvl="0" w:tplc="08090001">
+      <w:start w:val="1"/>
+      <w:numFmt w:val="bullet"/>
+      <w:lvlText w:val=""/>
+      <w:lvlJc w:val="left"/>
+      <w:pPr>
+        <w:ind w:left="720" w:hanging="360"/>
+      </w:pPr>
+      <w:rPr>
+        <w:rFonts w:ascii="Symbol" w:hAnsi="Symbol" w:hint="default"/>
+      </w:rPr>
+    </w:lvl>
+    <w:lvl w:ilvl="1" w:tplc="08090003" w:tentative="1">
+      <w:start w:val="1"/>
+      <w:numFmt w:val="bullet"/>
+      <w:lvlText w:val="o"/>
+      <w:lvlJc w:val="left"/>
+      <w:pPr>
+        <w:ind w:left="1440" w:hanging="360"/>
+      </w:pPr>
+      <w:rPr>
+        <w:rFonts w:ascii="Courier New" w:hAnsi="Courier New" w:cs="Courier New" w:hint="default"/>
+      </w:rPr>
+    </w:lvl>
+    <w:lvl w:ilvl="2" w:tplc="08090005" w:tentative="1">
+      <w:start w:val="1"/>
+      <w:numFmt w:val="bullet"/>
+      <w:lvlText w:val=""/>
+      <w:lvlJc w:val="left"/>
+      <w:pPr>
+        <w:ind w:left="2160" w:hanging="360"/>
+      </w:pPr>
+      <w:rPr>
+        <w:rFonts w:ascii="Wingdings" w:hAnsi="Wingdings" w:hint="default"/>
+      </w:rPr>
+    </w:lvl>
+    <w:lvl w:ilvl="3" w:tplc="08090001" w:tentative="1">
+      <w:start w:val="1"/>
+      <w:numFmt w:val="bullet"/>
+      <w:lvlText w:val=""/>
+      <w:lvlJc w:val="left"/>
+      <w:pPr>
+        <w:ind w:left="2880" w:hanging="360"/>
+      </w:pPr>
+      <w:rPr>
+        <w:rFonts w:ascii="Symbol" w:hAnsi="Symbol" w:hint="default"/>
+      </w:rPr>
+    </w:lvl>
+    <w:lvl w:ilvl="4" w:tplc="08090003" w:tentative="1">
+      <w:start w:val="1"/>
+      <w:numFmt w:val="bullet"/>
+      <w:lvlText w:val="o"/>
+      <w:lvlJc w:val="left"/>
+      <w:pPr>
+        <w:ind w:left="3600" w:hanging="360"/>
+      </w:pPr>
+      <w:rPr>
+        <w:rFonts w:ascii="Courier New" w:hAnsi="Courier New" w:cs="Courier New" w:hint="default"/>
+      </w:rPr>
+    </w:lvl>
+    <w:lvl w:ilvl="5" w:tplc="08090005" w:tentative="1">
+      <w:start w:val="1"/>
+      <w:numFmt w:val="bullet"/>
+      <w:lvlText w:val=""/>
+      <w:lvlJc w:val="left"/>
+      <w:pPr>
+        <w:ind w:left="4320" w:hanging="360"/>
+      </w:pPr>
+      <w:rPr>
+        <w:rFonts w:ascii="Wingdings" w:hAnsi="Wingdings" w:hint="default"/>
+      </w:rPr>
+    </w:lvl>
+    <w:lvl w:ilvl="6" w:tplc="08090001" w:tentative="1">
+      <w:start w:val="1"/>
+      <w:numFmt w:val="bullet"/>
+      <w:lvlText w:val=""/>
+      <w:lvlJc w:val="left"/>
+      <w:pPr>
+        <w:ind w:left="5040" w:hanging="360"/>
+      </w:pPr>
+      <w:rPr>
+        <w:rFonts w:ascii="Symbol" w:hAnsi="Symbol" w:hint="default"/>
+      </w:rPr>
+    </w:lvl>
+    <w:lvl w:ilvl="7" w:tplc="08090003" w:tentative="1">
+      <w:start w:val="1"/>
+      <w:numFmt w:val="bullet"/>
+      <w:lvlText w:val="o"/>
+      <w:lvlJc w:val="left"/>
+      <w:pPr>
+        <w:ind w:left="5760" w:hanging="360"/>
+      </w:pPr>
+      <w:rPr>
+        <w:rFonts w:ascii="Courier New" w:hAnsi="Courier New" w:cs="Courier New" w:hint="default"/>
+      </w:rPr>
+    </w:lvl>
+    <w:lvl w:ilvl="8" w:tplc="08090005" w:tentative="1">
+      <w:start w:val="1"/>
+      <w:numFmt w:val="bullet"/>
+      <w:lvlText w:val=""/>
+      <w:lvlJc w:val="left"/>
+      <w:pPr>
+        <w:ind w:left="6480" w:hanging="360"/>
+      </w:pPr>
+      <w:rPr>
+        <w:rFonts w:ascii="Wingdings" w:hAnsi="Wingdings" w:hint="default"/>
+      </w:rPr>
     </w:lvl>
   </w:abstractNum>
   <w:num w:numId="1">
@@ -1545,7 +4375,7 @@
     <w:abstractNumId w:val="9"/>
   </w:num>
   <w:num w:numId="5">
-    <w:abstractNumId w:val="12"/>
+    <w:abstractNumId w:val="16"/>
   </w:num>
   <w:num w:numId="6">
     <w:abstractNumId w:val="10"/>
@@ -1576,6 +4406,24 @@
   </w:num>
   <w:num w:numId="15">
     <w:abstractNumId w:val="0"/>
+  </w:num>
+  <w:num w:numId="16">
+    <w:abstractNumId w:val="13"/>
+  </w:num>
+  <w:num w:numId="17">
+    <w:abstractNumId w:val="15"/>
+  </w:num>
+  <w:num w:numId="18">
+    <w:abstractNumId w:val="12"/>
+  </w:num>
+  <w:num w:numId="19">
+    <w:abstractNumId w:val="14"/>
+  </w:num>
+  <w:num w:numId="20">
+    <w:abstractNumId w:val="18"/>
+  </w:num>
+  <w:num w:numId="21">
+    <w:abstractNumId w:val="17"/>
   </w:num>
 </w:numbering>
 </file>
@@ -1704,6 +4552,7 @@
     <w:lsdException w:name="HTML Sample" w:semiHidden="1" w:unhideWhenUsed="1"/>
     <w:lsdException w:name="HTML Typewriter" w:semiHidden="1" w:unhideWhenUsed="1"/>
     <w:lsdException w:name="HTML Variable" w:semiHidden="1" w:unhideWhenUsed="1"/>
+    <w:lsdException w:name="Normal Table" w:semiHidden="1" w:unhideWhenUsed="1"/>
     <w:lsdException w:name="annotation subject" w:semiHidden="1" w:unhideWhenUsed="1"/>
     <w:lsdException w:name="No List" w:semiHidden="1" w:unhideWhenUsed="1"/>
     <w:lsdException w:name="Outline List 1" w:semiHidden="1" w:unhideWhenUsed="1"/>
@@ -1750,8 +4599,10 @@
     <w:lsdException w:name="Table Subtle 2" w:semiHidden="1" w:unhideWhenUsed="1"/>
     <w:lsdException w:name="Table Web 1" w:semiHidden="1" w:unhideWhenUsed="1"/>
     <w:lsdException w:name="Table Web 2" w:semiHidden="1" w:unhideWhenUsed="1"/>
+    <w:lsdException w:name="Table Web 3" w:semiHidden="1" w:unhideWhenUsed="1"/>
     <w:lsdException w:name="Balloon Text" w:semiHidden="1" w:unhideWhenUsed="1"/>
     <w:lsdException w:name="Table Grid" w:uiPriority="39"/>
+    <w:lsdException w:name="Table Theme" w:semiHidden="1" w:unhideWhenUsed="1"/>
     <w:lsdException w:name="Placeholder Text" w:semiHidden="1"/>
     <w:lsdException w:name="No Spacing" w:semiHidden="1" w:uiPriority="1" w:unhideWhenUsed="1" w:qFormat="1"/>
     <w:lsdException w:name="Light Shading" w:uiPriority="60"/>
@@ -2137,7 +4988,6 @@
   <w:style w:type="character" w:default="1" w:styleId="Policepardfaut">
     <w:name w:val="Default Paragraph Font"/>
     <w:uiPriority w:val="1"/>
-    <w:semiHidden/>
     <w:unhideWhenUsed/>
   </w:style>
   <w:style w:type="table" w:default="1" w:styleId="TableauNormal">
@@ -2948,6 +5798,72 @@
       <w:color w:val="auto"/>
       <w:lang w:val="en-GB" w:eastAsia="en-GB"/>
     </w:rPr>
+  </w:style>
+  <w:style w:type="paragraph" w:customStyle="1" w:styleId="md-focus-p">
+    <w:name w:val="md-focus-p"/>
+    <w:basedOn w:val="Normal"/>
+    <w:rsid w:val="00821F58"/>
+    <w:pPr>
+      <w:spacing w:before="100" w:beforeAutospacing="1" w:after="100" w:afterAutospacing="1" w:line="240" w:lineRule="auto"/>
+    </w:pPr>
+    <w:rPr>
+      <w:rFonts w:ascii="Times New Roman" w:eastAsia="Times New Roman" w:hAnsi="Times New Roman" w:cs="Times New Roman"/>
+      <w:color w:val="auto"/>
+      <w:sz w:val="24"/>
+      <w:szCs w:val="24"/>
+      <w:lang w:val="en-GB" w:eastAsia="en-GB"/>
+    </w:rPr>
+  </w:style>
+  <w:style w:type="character" w:customStyle="1" w:styleId="md-line">
+    <w:name w:val="md-line"/>
+    <w:basedOn w:val="Policepardfaut"/>
+    <w:rsid w:val="00821F58"/>
+  </w:style>
+  <w:style w:type="character" w:customStyle="1" w:styleId="md-expand">
+    <w:name w:val="md-expand"/>
+    <w:basedOn w:val="Policepardfaut"/>
+    <w:rsid w:val="00821F58"/>
+  </w:style>
+  <w:style w:type="paragraph" w:styleId="NormalWeb">
+    <w:name w:val="Normal (Web)"/>
+    <w:basedOn w:val="Normal"/>
+    <w:uiPriority w:val="99"/>
+    <w:semiHidden/>
+    <w:unhideWhenUsed/>
+    <w:rsid w:val="00821F58"/>
+    <w:pPr>
+      <w:spacing w:before="100" w:beforeAutospacing="1" w:after="100" w:afterAutospacing="1" w:line="240" w:lineRule="auto"/>
+    </w:pPr>
+    <w:rPr>
+      <w:rFonts w:ascii="Times New Roman" w:eastAsia="Times New Roman" w:hAnsi="Times New Roman" w:cs="Times New Roman"/>
+      <w:color w:val="auto"/>
+      <w:sz w:val="24"/>
+      <w:szCs w:val="24"/>
+      <w:lang w:val="en-GB" w:eastAsia="en-GB"/>
+    </w:rPr>
+  </w:style>
+  <w:style w:type="character" w:styleId="Accentuation">
+    <w:name w:val="Emphasis"/>
+    <w:basedOn w:val="Policepardfaut"/>
+    <w:uiPriority w:val="20"/>
+    <w:qFormat/>
+    <w:rsid w:val="00821F58"/>
+    <w:rPr>
+      <w:i/>
+      <w:iCs/>
+    </w:rPr>
+  </w:style>
+  <w:style w:type="paragraph" w:styleId="Paragraphedeliste">
+    <w:name w:val="List Paragraph"/>
+    <w:basedOn w:val="Normal"/>
+    <w:uiPriority w:val="34"/>
+    <w:unhideWhenUsed/>
+    <w:qFormat/>
+    <w:rsid w:val="00821F58"/>
+    <w:pPr>
+      <w:ind w:left="720"/>
+      <w:contextualSpacing/>
+    </w:pPr>
   </w:style>
 </w:styles>
 </file>

</xml_diff>

<commit_message>
CreationDossierRendu avec présentation rapport et sources
</commit_message>
<xml_diff>
--- a/Rendu_final/Rapport.docx
+++ b/Rendu_final/Rapport.docx
@@ -152,41 +152,35 @@
       <w:pPr>
         <w:pStyle w:val="Coordonnes"/>
         <w:rPr>
-          <w:lang w:val="fr-CH"/>
-        </w:rPr>
-      </w:pPr>
-      <w:r>
-        <w:rPr>
-          <w:lang w:val="fr-CH"/>
+          <w:lang w:val="de-CH"/>
+        </w:rPr>
+      </w:pPr>
+      <w:r>
+        <w:rPr>
+          <w:lang w:val="de-CH"/>
         </w:rPr>
         <w:t>Adrien Allemand</w:t>
       </w:r>
       <w:r>
         <w:rPr>
-          <w:lang w:val="fr-CH" w:bidi="fr-FR"/>
+          <w:lang w:val="de-CH" w:bidi="fr-FR"/>
         </w:rPr>
         <w:t xml:space="preserve"> | </w:t>
       </w:r>
       <w:r>
         <w:rPr>
-          <w:lang w:val="fr-CH"/>
-        </w:rPr>
-        <w:t xml:space="preserve">Loyse Krug | </w:t>
+          <w:lang w:val="de-CH"/>
+        </w:rPr>
+        <w:t xml:space="preserve">Loyse Krug | Kamil </w:t>
       </w:r>
       <w:proofErr w:type="spellStart"/>
       <w:r>
         <w:rPr>
-          <w:lang w:val="fr-CH"/>
-        </w:rPr>
-        <w:t>Kamil</w:t>
+          <w:lang w:val="de-CH"/>
+        </w:rPr>
+        <w:t>Amrani</w:t>
       </w:r>
       <w:proofErr w:type="spellEnd"/>
-      <w:r>
-        <w:rPr>
-          <w:lang w:val="fr-CH"/>
-        </w:rPr>
-        <w:t xml:space="preserve"> Amrani</w:t>
-      </w:r>
     </w:p>
     <w:p>
       <w:pPr>
@@ -241,8 +235,6 @@
       <w:r>
         <w:t>è</w:t>
       </w:r>
-      <w:bookmarkStart w:id="0" w:name="_GoBack"/>
-      <w:bookmarkEnd w:id="0"/>
       <w:r>
         <w:t>l commande</w:t>
       </w:r>
@@ -300,6 +292,12 @@
           <w:lang w:val="en-GB" w:eastAsia="en-GB"/>
         </w:rPr>
         <w:t>découle</w:t>
+      </w:r>
+      <w:r>
+        <w:rPr>
+          <w:lang w:val="en-GB" w:eastAsia="en-GB"/>
+        </w:rPr>
+        <w:t>nt</w:t>
       </w:r>
       <w:proofErr w:type="spellEnd"/>
       <w:r>
@@ -693,16 +691,14 @@
         <w:rPr>
           <w:lang w:val="fr-CH" w:eastAsia="en-GB"/>
         </w:rPr>
-        <w:t xml:space="preserve"> qui </w:t>
-      </w:r>
-      <w:proofErr w:type="spellStart"/>
+        <w:t xml:space="preserve"> qui défini</w:t>
+      </w:r>
       <w:r>
         <w:rPr>
           <w:lang w:val="fr-CH" w:eastAsia="en-GB"/>
         </w:rPr>
-        <w:t>défini</w:t>
-      </w:r>
-      <w:proofErr w:type="spellEnd"/>
+        <w:t>t</w:t>
+      </w:r>
       <w:r>
         <w:rPr>
           <w:lang w:val="fr-CH" w:eastAsia="en-GB"/>
@@ -824,7 +820,6 @@
         <w:rPr>
           <w:lang w:val="fr-CH" w:eastAsia="en-GB"/>
         </w:rPr>
-        <w:lastRenderedPageBreak/>
         <w:t xml:space="preserve">Une implémentation de Commande qui encapsule ainsi l'appel à la méthode du </w:t>
       </w:r>
       <w:proofErr w:type="spellStart"/>
@@ -950,28 +945,18 @@
         </w:rPr>
         <w:t xml:space="preserve">Le modèle commande introduit un nombre important de classes nécessaires pour fonctionner. L'encapsulation de l'appel d'une méthode d'un objet donné nécessite une nouvelle commande. Ainsi, ce modèle de conception se prête </w:t>
       </w:r>
-      <w:proofErr w:type="spellStart"/>
       <w:r>
         <w:rPr>
           <w:lang w:val="fr-CH"/>
         </w:rPr>
-        <w:t>allegrement</w:t>
-      </w:r>
-      <w:proofErr w:type="spellEnd"/>
+        <w:t>allègrement</w:t>
+      </w:r>
       <w:r>
         <w:rPr>
           <w:lang w:val="fr-CH"/>
         </w:rPr>
-        <w:t xml:space="preserve"> avec les langages </w:t>
-      </w:r>
-      <w:proofErr w:type="spellStart"/>
-      <w:r>
-        <w:rPr>
-          <w:lang w:val="fr-CH"/>
-        </w:rPr>
-        <w:t>supportants</w:t>
-      </w:r>
-      <w:proofErr w:type="spellEnd"/>
+        <w:t xml:space="preserve"> aux langages supportant</w:t>
+      </w:r>
       <w:r>
         <w:rPr>
           <w:lang w:val="fr-CH"/>
@@ -1117,38 +1102,38 @@
         <w:pStyle w:val="Titre1"/>
       </w:pPr>
       <w:r>
+        <w:t>Implémentation</w:t>
+      </w:r>
+    </w:p>
+    <w:p>
+      <w:pPr>
+        <w:jc w:val="both"/>
+      </w:pPr>
+      <w:r>
+        <w:t>Comme expliqué précédemment, nous utilisons le modèle commande pour encapsuler les actions choisies par le joueur pour son tour afin de les exécuter plus tard.</w:t>
+      </w:r>
+    </w:p>
+    <w:p>
+      <w:pPr>
+        <w:rPr>
+          <w:noProof/>
+        </w:rPr>
+      </w:pPr>
+    </w:p>
+    <w:p>
+      <w:pPr>
+        <w:jc w:val="center"/>
+      </w:pPr>
+      <w:r>
+        <w:rPr>
+          <w:noProof/>
+        </w:rPr>
         <w:lastRenderedPageBreak/>
-        <w:t>Implémentation</w:t>
-      </w:r>
-    </w:p>
-    <w:p>
-      <w:pPr>
-        <w:jc w:val="both"/>
-      </w:pPr>
-      <w:r>
-        <w:t>Comme expliqué précédemment, nous utilisons le modèle commande pour encapsuler les actions choisies par le joueur pour son tour afin de les exécuter plus tard.</w:t>
-      </w:r>
-    </w:p>
-    <w:p>
-      <w:pPr>
-        <w:rPr>
-          <w:noProof/>
-        </w:rPr>
-      </w:pPr>
-    </w:p>
-    <w:p>
-      <w:pPr>
-        <w:jc w:val="center"/>
-      </w:pPr>
-      <w:r>
-        <w:rPr>
-          <w:noProof/>
-        </w:rPr>
         <w:drawing>
-          <wp:inline distT="0" distB="0" distL="0" distR="0" wp14:anchorId="0D2C84C2" wp14:editId="0645B852">
-            <wp:extent cx="3686175" cy="3543300"/>
-            <wp:effectExtent l="0" t="0" r="9525" b="0"/>
-            <wp:docPr id="1" name="Image 1"/>
+          <wp:inline distT="0" distB="0" distL="0" distR="0">
+            <wp:extent cx="5274310" cy="2999740"/>
+            <wp:effectExtent l="0" t="0" r="2540" b="0"/>
+            <wp:docPr id="12" name="Image 12"/>
             <wp:cNvGraphicFramePr>
               <a:graphicFrameLocks xmlns:a="http://schemas.openxmlformats.org/drawingml/2006/main" noChangeAspect="1"/>
             </wp:cNvGraphicFramePr>
@@ -1156,30 +1141,29 @@
               <a:graphicData uri="http://schemas.openxmlformats.org/drawingml/2006/picture">
                 <pic:pic xmlns:pic="http://schemas.openxmlformats.org/drawingml/2006/picture">
                   <pic:nvPicPr>
-                    <pic:cNvPr id="1" name=""/>
+                    <pic:cNvPr id="12" name="ImageICmd.png"/>
                     <pic:cNvPicPr/>
                   </pic:nvPicPr>
-                  <pic:blipFill rotWithShape="1">
-                    <a:blip r:embed="rId11"/>
-                    <a:srcRect l="12461" t="5717" r="17650" b="5669"/>
-                    <a:stretch/>
+                  <pic:blipFill>
+                    <a:blip r:embed="rId11">
+                      <a:extLst>
+                        <a:ext uri="{28A0092B-C50C-407E-A947-70E740481C1C}">
+                          <a14:useLocalDpi xmlns:a14="http://schemas.microsoft.com/office/drawing/2010/main" val="0"/>
+                        </a:ext>
+                      </a:extLst>
+                    </a:blip>
+                    <a:stretch>
+                      <a:fillRect/>
+                    </a:stretch>
                   </pic:blipFill>
-                  <pic:spPr bwMode="auto">
+                  <pic:spPr>
                     <a:xfrm>
                       <a:off x="0" y="0"/>
-                      <a:ext cx="3686175" cy="3543300"/>
+                      <a:ext cx="5274310" cy="2999740"/>
                     </a:xfrm>
                     <a:prstGeom prst="rect">
                       <a:avLst/>
                     </a:prstGeom>
-                    <a:ln>
-                      <a:noFill/>
-                    </a:ln>
-                    <a:extLst>
-                      <a:ext uri="{53640926-AAD7-44D8-BBD7-CCE9431645EC}">
-                        <a14:shadowObscured xmlns:a14="http://schemas.microsoft.com/office/drawing/2010/main"/>
-                      </a:ext>
-                    </a:extLst>
                   </pic:spPr>
                 </pic:pic>
               </a:graphicData>
@@ -1348,7 +1332,6 @@
         <w:rPr>
           <w:noProof/>
         </w:rPr>
-        <w:lastRenderedPageBreak/>
         <mc:AlternateContent>
           <mc:Choice Requires="wps">
             <w:drawing>
@@ -1711,7 +1694,14 @@
         <w:rPr>
           <w:noProof/>
         </w:rPr>
-        <w:t xml:space="preserve">Par exemple, si un joueur clique sur le bouton "Heal right" de l'image 1 ci-dessus, une </w:t>
+        <w:t xml:space="preserve">Par exemple, si un joueur clique sur le bouton "Heal right" </w:t>
+      </w:r>
+      <w:r>
+        <w:rPr>
+          <w:noProof/>
+        </w:rPr>
+        <w:lastRenderedPageBreak/>
+        <w:t xml:space="preserve">de l'image 1 ci-dessus, une </w:t>
       </w:r>
       <w:r>
         <w:rPr>
@@ -1739,6 +1729,8 @@
         </w:rPr>
         <w:t xml:space="preserve"> et mise a la suite des commandes du joueur pour ce tour.</w:t>
       </w:r>
+      <w:bookmarkStart w:id="0" w:name="_GoBack"/>
+      <w:bookmarkEnd w:id="0"/>
     </w:p>
     <w:p>
       <w:pPr>
@@ -1888,7 +1880,6 @@
         <w:rPr>
           <w:noProof/>
         </w:rPr>
-        <w:lastRenderedPageBreak/>
         <w:drawing>
           <wp:inline distT="0" distB="0" distL="0" distR="0" wp14:anchorId="5FD13EE1" wp14:editId="7966254A">
             <wp:extent cx="5274310" cy="3147695"/>
@@ -2420,7 +2411,13 @@
       </w:r>
       <w:proofErr w:type="spellEnd"/>
       <w:r>
-        <w:t xml:space="preserve"> anonyme commence par enregistrer son contexte d'exécution, on voit ici qu'elle sauve la cellule actuellement sélectionnée et déclare des variables locales nécessaire pour son exécution ou son annulation.</w:t>
+        <w:t xml:space="preserve"> anonyme commence par enregistrer son contexte d'exécution, on voit ici qu'elle sauve la cellule actuellement sélectionnée et déclare des v</w:t>
+      </w:r>
+      <w:r>
+        <w:t>ariables locales nécessaire à</w:t>
+      </w:r>
+      <w:r>
+        <w:t xml:space="preserve"> son exécution ou son annulation.</w:t>
       </w:r>
     </w:p>
     <w:p>
@@ -2606,14 +2603,27 @@
           </wp:anchor>
         </w:drawing>
       </w:r>
-      <w:fldSimple w:instr=" SEQ img \* ARABIC ">
-        <w:r>
-          <w:rPr>
-            <w:noProof/>
-          </w:rPr>
-          <w:t>5</w:t>
-        </w:r>
-      </w:fldSimple>
+      <w:r>
+        <w:fldChar w:fldCharType="begin"/>
+      </w:r>
+      <w:r>
+        <w:instrText xml:space="preserve"> SEQ img \* ARABIC </w:instrText>
+      </w:r>
+      <w:r>
+        <w:fldChar w:fldCharType="separate"/>
+      </w:r>
+      <w:r>
+        <w:rPr>
+          <w:noProof/>
+        </w:rPr>
+        <w:t>5</w:t>
+      </w:r>
+      <w:r>
+        <w:rPr>
+          <w:noProof/>
+        </w:rPr>
+        <w:fldChar w:fldCharType="end"/>
+      </w:r>
       <w:r>
         <w:t xml:space="preserve"> - UML des Unit </w:t>
       </w:r>
@@ -2771,14 +2781,27 @@
           </wp:anchor>
         </w:drawing>
       </w:r>
-      <w:fldSimple w:instr=" SEQ img \* ARABIC ">
-        <w:r>
-          <w:rPr>
-            <w:noProof/>
-          </w:rPr>
-          <w:t>6</w:t>
-        </w:r>
-      </w:fldSimple>
+      <w:r>
+        <w:fldChar w:fldCharType="begin"/>
+      </w:r>
+      <w:r>
+        <w:instrText xml:space="preserve"> SEQ img \* ARABIC </w:instrText>
+      </w:r>
+      <w:r>
+        <w:fldChar w:fldCharType="separate"/>
+      </w:r>
+      <w:r>
+        <w:rPr>
+          <w:noProof/>
+        </w:rPr>
+        <w:t>6</w:t>
+      </w:r>
+      <w:r>
+        <w:rPr>
+          <w:noProof/>
+        </w:rPr>
+        <w:fldChar w:fldCharType="end"/>
+      </w:r>
       <w:r>
         <w:t xml:space="preserve"> - UML des </w:t>
       </w:r>
@@ -3070,7 +3093,7 @@
         <w:noProof/>
         <w:lang w:bidi="fr-FR"/>
       </w:rPr>
-      <w:t>1</w:t>
+      <w:t>3</w:t>
     </w:r>
     <w:r>
       <w:rPr>
@@ -5185,7 +5208,7 @@
       <w:szCs w:val="21"/>
     </w:rPr>
   </w:style>
-  <w:style w:type="character" w:styleId="Accentuationintense">
+  <w:style w:type="character" w:styleId="Emphaseintense">
     <w:name w:val="Intense Emphasis"/>
     <w:basedOn w:val="Policepardfaut"/>
     <w:uiPriority w:val="21"/>

</xml_diff>